<commit_message>
Edited Paper, made figures b/w printer friendly
</commit_message>
<xml_diff>
--- a/Symposium Files/frizzell_james_offshore_symposium_draft3.docx
+++ b/Symposium Files/frizzell_james_offshore_symposium_draft3.docx
@@ -785,6 +785,11 @@
       </w:r>
     </w:p>
     <w:p>
+      <w:pPr>
+        <w:rPr>
+          <w:ins w:id="19" w:author="Frizzell, James A" w:date="2022-01-20T19:26:00Z"/>
+        </w:rPr>
+      </w:pPr>
       <w:r>
         <w:t>Simply inserting a neural network into a complex problem is never an ex-machina solution, though. To obtain accurate results, a comprehensive dataset must be collected during development to train the NN on. Hundreds or thousands of vessels must</w:t>
       </w:r>
@@ -796,6 +801,71 @@
       </w:r>
     </w:p>
     <w:p>
+      <w:pPr>
+        <w:rPr>
+          <w:del w:id="20" w:author="Frizzell, James A" w:date="2022-01-20T19:26:00Z"/>
+          <w:moveTo w:id="21" w:author="Frizzell, James A" w:date="2022-01-20T19:26:00Z"/>
+        </w:rPr>
+      </w:pPr>
+      <w:moveToRangeStart w:id="22" w:author="Frizzell, James A" w:date="2022-01-20T19:26:00Z" w:name="move93599184"/>
+      <w:moveTo w:id="23" w:author="Frizzell, James A" w:date="2022-01-20T19:26:00Z">
+        <w:r>
+          <w:t>To gain a better understanding of the potential ways to approach this project, a previous study implementing deep learning techniques was referenced. In 2020, a study was performed using neural networks to predict the roll RAO value and the wave frequencies at which they occurred</w:t>
+        </w:r>
+      </w:moveTo>
+      <w:sdt>
+        <w:sdtPr>
+          <w:id w:val="-351496512"/>
+          <w:citation/>
+        </w:sdtPr>
+        <w:sdtContent>
+          <w:moveTo w:id="24" w:author="Frizzell, James A" w:date="2022-01-20T19:26:00Z">
+            <w:r>
+              <w:fldChar w:fldCharType="begin"/>
+            </w:r>
+            <w:r>
+              <w:instrText xml:space="preserve"> CITATION JOET20 \l 1033 </w:instrText>
+            </w:r>
+            <w:r>
+              <w:fldChar w:fldCharType="separate"/>
+            </w:r>
+            <w:r>
+              <w:rPr>
+                <w:noProof/>
+              </w:rPr>
+              <w:t xml:space="preserve"> (Jae and Hyo 2020)</w:t>
+            </w:r>
+            <w:r>
+              <w:fldChar w:fldCharType="end"/>
+            </w:r>
+          </w:moveTo>
+        </w:sdtContent>
+      </w:sdt>
+      <w:moveTo w:id="25" w:author="Frizzell, James A" w:date="2022-01-20T19:26:00Z">
+        <w:r>
+          <w:t>. This study inspired confidence that it was possible to predict RAOs with deep learning, although the scope of the previous work was limited in comparison to the objectives of this project.</w:t>
+        </w:r>
+        <w:commentRangeStart w:id="26"/>
+        <w:commentRangeStart w:id="27"/>
+        <w:commentRangeEnd w:id="26"/>
+        <w:r>
+          <w:rPr>
+            <w:rStyle w:val="CommentReference"/>
+          </w:rPr>
+          <w:commentReference w:id="26"/>
+        </w:r>
+      </w:moveTo>
+      <w:commentRangeEnd w:id="27"/>
+      <w:r>
+        <w:rPr>
+          <w:rStyle w:val="CommentReference"/>
+        </w:rPr>
+        <w:commentReference w:id="27"/>
+      </w:r>
+    </w:p>
+    <w:moveToRangeEnd w:id="22"/>
+    <w:p/>
+    <w:p>
       <w:r>
         <w:t>The purpose of this paper is to detail the process of creating a proof-of-concept neural network that can predict the RAOs of a simple box barge. Future work will be needed to expand the capability to complex hull structures.</w:t>
       </w:r>
@@ -803,25 +873,38 @@
     <w:p>
       <w:pPr>
         <w:pStyle w:val="Heading1"/>
-      </w:pPr>
-      <w:commentRangeStart w:id="19"/>
-      <w:r>
-        <w:t>Literature Review</w:t>
-      </w:r>
-    </w:p>
-    <w:p>
-      <w:r>
-        <w:t xml:space="preserve">To </w:t>
-      </w:r>
-      <w:r>
-        <w:t xml:space="preserve">gain a better understanding of the potential ways to approach this project, </w:t>
-      </w:r>
-      <w:r>
-        <w:t xml:space="preserve">a previous study implementing deep learning techniques was referenced. </w:t>
-      </w:r>
-      <w:r>
-        <w:t>In 2020, a study was performed using neural networks to predict the roll RAO value and the wave frequencies at which they occurred</w:t>
-      </w:r>
+        <w:rPr>
+          <w:del w:id="28" w:author="Frizzell, James A" w:date="2022-01-20T19:25:00Z"/>
+        </w:rPr>
+      </w:pPr>
+      <w:commentRangeStart w:id="29"/>
+      <w:del w:id="30" w:author="Frizzell, James A" w:date="2022-01-20T19:25:00Z">
+        <w:r>
+          <w:delText>Literature Review</w:delText>
+        </w:r>
+      </w:del>
+    </w:p>
+    <w:p>
+      <w:pPr>
+        <w:rPr>
+          <w:moveFrom w:id="31" w:author="Frizzell, James A" w:date="2022-01-20T19:26:00Z"/>
+        </w:rPr>
+      </w:pPr>
+      <w:moveFromRangeStart w:id="32" w:author="Frizzell, James A" w:date="2022-01-20T19:26:00Z" w:name="move93599184"/>
+      <w:moveFrom w:id="33" w:author="Frizzell, James A" w:date="2022-01-20T19:26:00Z">
+        <w:r>
+          <w:t xml:space="preserve">To </w:t>
+        </w:r>
+        <w:r>
+          <w:t xml:space="preserve">gain a better understanding of the potential ways to approach this project, </w:t>
+        </w:r>
+        <w:r>
+          <w:t xml:space="preserve">a previous study implementing deep learning techniques was referenced. </w:t>
+        </w:r>
+        <w:r>
+          <w:t>In 2020, a study was performed using neural networks to predict the roll RAO value and the wave frequencies at which they occurred</w:t>
+        </w:r>
+      </w:moveFrom>
       <w:sdt>
         <w:sdtPr>
           <w:id w:val="2105976"/>
@@ -829,37 +912,42 @@
         </w:sdtPr>
         <w:sdtEndPr/>
         <w:sdtContent>
-          <w:r>
-            <w:fldChar w:fldCharType="begin"/>
-          </w:r>
-          <w:r>
-            <w:instrText xml:space="preserve"> CITATION JOET20 \l 1033 </w:instrText>
-          </w:r>
-          <w:r>
-            <w:fldChar w:fldCharType="separate"/>
-          </w:r>
-          <w:r>
-            <w:rPr>
-              <w:noProof/>
-            </w:rPr>
-            <w:t xml:space="preserve"> (Jae and Hyo 2020)</w:t>
-          </w:r>
-          <w:r>
-            <w:fldChar w:fldCharType="end"/>
-          </w:r>
+          <w:moveFrom w:id="34" w:author="Frizzell, James A" w:date="2022-01-20T19:26:00Z">
+            <w:r>
+              <w:fldChar w:fldCharType="begin"/>
+            </w:r>
+            <w:r>
+              <w:instrText xml:space="preserve"> CITATION JOET20 \l 1033 </w:instrText>
+            </w:r>
+            <w:r>
+              <w:fldChar w:fldCharType="separate"/>
+            </w:r>
+            <w:r>
+              <w:rPr>
+                <w:noProof/>
+              </w:rPr>
+              <w:t xml:space="preserve"> (Jae and Hyo 2020)</w:t>
+            </w:r>
+            <w:r>
+              <w:fldChar w:fldCharType="end"/>
+            </w:r>
+          </w:moveFrom>
         </w:sdtContent>
       </w:sdt>
-      <w:r>
-        <w:t>. This study inspired confidence that it was possible to predict RAOs with deep learning, although the scope of the previous work was limited in comparison to the objectives of this project.</w:t>
-      </w:r>
-      <w:commentRangeEnd w:id="19"/>
-      <w:r>
-        <w:rPr>
-          <w:rStyle w:val="CommentReference"/>
-        </w:rPr>
-        <w:commentReference w:id="19"/>
-      </w:r>
-    </w:p>
+      <w:moveFrom w:id="35" w:author="Frizzell, James A" w:date="2022-01-20T19:26:00Z">
+        <w:r>
+          <w:t>. This study inspired confidence that it was possible to predict RAOs with deep learning, although the scope of the previous work was limited in comparison to the objectives of this project.</w:t>
+        </w:r>
+        <w:commentRangeEnd w:id="29"/>
+        <w:r>
+          <w:rPr>
+            <w:rStyle w:val="CommentReference"/>
+          </w:rPr>
+          <w:commentReference w:id="29"/>
+        </w:r>
+      </w:moveFrom>
+    </w:p>
+    <w:moveFromRangeEnd w:id="32"/>
     <w:p>
       <w:pPr>
         <w:pStyle w:val="Heading1"/>
@@ -988,19 +1076,32 @@
         <w:pStyle w:val="Caption"/>
         <w:jc w:val="center"/>
       </w:pPr>
-      <w:bookmarkStart w:id="20" w:name="_Ref91060353"/>
+      <w:bookmarkStart w:id="36" w:name="_Ref91060353"/>
       <w:r>
         <w:t xml:space="preserve">Table </w:t>
       </w:r>
-      <w:fldSimple w:instr=" SEQ Table \* ARABIC ">
-        <w:r>
-          <w:rPr>
-            <w:noProof/>
-          </w:rPr>
-          <w:t>1</w:t>
-        </w:r>
-      </w:fldSimple>
-      <w:bookmarkEnd w:id="20"/>
+      <w:r>
+        <w:fldChar w:fldCharType="begin"/>
+      </w:r>
+      <w:r>
+        <w:instrText xml:space="preserve"> SEQ Table \* ARABIC </w:instrText>
+      </w:r>
+      <w:r>
+        <w:fldChar w:fldCharType="separate"/>
+      </w:r>
+      <w:r>
+        <w:rPr>
+          <w:noProof/>
+        </w:rPr>
+        <w:t>1</w:t>
+      </w:r>
+      <w:r>
+        <w:rPr>
+          <w:noProof/>
+        </w:rPr>
+        <w:fldChar w:fldCharType="end"/>
+      </w:r>
+      <w:bookmarkEnd w:id="36"/>
       <w:r>
         <w:t>: Inputs to Neural Network Model</w:t>
       </w:r>
@@ -1181,33 +1282,33 @@
     <w:p/>
     <w:p>
       <w:r>
+        <w:t>To collect the model outputs</w:t>
+      </w:r>
+      <w:r>
+        <w:t xml:space="preserve">, </w:t>
+      </w:r>
+      <w:r>
+        <w:t xml:space="preserve">numerically determined </w:t>
+      </w:r>
+      <w:r>
+        <w:t>RAO values</w:t>
+      </w:r>
+      <w:r>
+        <w:t xml:space="preserve"> from </w:t>
+      </w:r>
+      <w:r>
+        <w:t>ANSYS AQWA w</w:t>
+      </w:r>
+      <w:r>
+        <w:t>ere</w:t>
+      </w:r>
+      <w:r>
+        <w:t xml:space="preserve"> used. </w:t>
+      </w:r>
+    </w:p>
+    <w:p>
+      <w:r>
         <w:lastRenderedPageBreak/>
-        <w:t>To collect the model outputs</w:t>
-      </w:r>
-      <w:r>
-        <w:t xml:space="preserve">, </w:t>
-      </w:r>
-      <w:r>
-        <w:t xml:space="preserve">numerically determined </w:t>
-      </w:r>
-      <w:r>
-        <w:t>RAO values</w:t>
-      </w:r>
-      <w:r>
-        <w:t xml:space="preserve"> from </w:t>
-      </w:r>
-      <w:r>
-        <w:t>ANSYS AQWA w</w:t>
-      </w:r>
-      <w:r>
-        <w:t>ere</w:t>
-      </w:r>
-      <w:r>
-        <w:t xml:space="preserve"> used. </w:t>
-      </w:r>
-    </w:p>
-    <w:p>
-      <w:r>
         <w:t xml:space="preserve">First, a validation study was performed to ensure that the analysis setup would provide accurate results. </w:t>
       </w:r>
       <w:r>
@@ -1243,7 +1344,7 @@
         <w:keepNext/>
         <w:jc w:val="center"/>
       </w:pPr>
-      <w:commentRangeStart w:id="21"/>
+      <w:commentRangeStart w:id="37"/>
       <w:r>
         <w:rPr>
           <w:noProof/>
@@ -1290,12 +1391,12 @@
           </wp:inline>
         </w:drawing>
       </w:r>
-      <w:commentRangeEnd w:id="21"/>
+      <w:commentRangeEnd w:id="37"/>
       <w:r>
         <w:rPr>
           <w:rStyle w:val="CommentReference"/>
         </w:rPr>
-        <w:commentReference w:id="21"/>
+        <w:commentReference w:id="37"/>
       </w:r>
     </w:p>
     <w:p>
@@ -1303,36 +1404,49 @@
         <w:pStyle w:val="Caption"/>
         <w:jc w:val="center"/>
       </w:pPr>
-      <w:bookmarkStart w:id="22" w:name="_Ref93309994"/>
+      <w:bookmarkStart w:id="38" w:name="_Ref93309994"/>
       <w:r>
         <w:t xml:space="preserve">Figure </w:t>
       </w:r>
-      <w:fldSimple w:instr=" SEQ Figure \* ARABIC ">
-        <w:r>
-          <w:rPr>
-            <w:noProof/>
-          </w:rPr>
-          <w:t>1</w:t>
-        </w:r>
-      </w:fldSimple>
-      <w:bookmarkEnd w:id="22"/>
+      <w:r>
+        <w:fldChar w:fldCharType="begin"/>
+      </w:r>
+      <w:r>
+        <w:instrText xml:space="preserve"> SEQ Figure \* ARABIC </w:instrText>
+      </w:r>
+      <w:r>
+        <w:fldChar w:fldCharType="separate"/>
+      </w:r>
+      <w:r>
+        <w:rPr>
+          <w:noProof/>
+        </w:rPr>
+        <w:t>1</w:t>
+      </w:r>
+      <w:r>
+        <w:rPr>
+          <w:noProof/>
+        </w:rPr>
+        <w:fldChar w:fldCharType="end"/>
+      </w:r>
+      <w:bookmarkEnd w:id="38"/>
       <w:r>
         <w:t xml:space="preserve">: </w:t>
       </w:r>
-      <w:commentRangeStart w:id="23"/>
+      <w:commentRangeStart w:id="39"/>
       <w:r>
         <w:t>Results of RAO Validation Study</w:t>
       </w:r>
-      <w:commentRangeEnd w:id="23"/>
+      <w:commentRangeEnd w:id="39"/>
       <w:r>
         <w:rPr>
           <w:rStyle w:val="CommentReference"/>
           <w:b w:val="0"/>
           <w:iCs w:val="0"/>
         </w:rPr>
-        <w:commentReference w:id="23"/>
-      </w:r>
-      <w:ins w:id="24" w:author="Frizzell, James A" w:date="2022-01-20T18:08:00Z">
+        <w:commentReference w:id="39"/>
+      </w:r>
+      <w:ins w:id="40" w:author="Frizzell, James A" w:date="2022-01-20T18:08:00Z">
         <w:r>
           <w:t xml:space="preserve">. </w:t>
         </w:r>
@@ -1345,23 +1459,23 @@
       <w:r>
         <w:t xml:space="preserve"> parametric study was setup in </w:t>
       </w:r>
-      <w:ins w:id="25" w:author="Frizzell, James A" w:date="2022-01-20T18:09:00Z">
+      <w:ins w:id="41" w:author="Frizzell, James A" w:date="2022-01-20T18:09:00Z">
         <w:r>
           <w:t xml:space="preserve">ANSYS </w:t>
         </w:r>
       </w:ins>
-      <w:commentRangeStart w:id="26"/>
+      <w:commentRangeStart w:id="42"/>
       <w:proofErr w:type="spellStart"/>
       <w:r>
         <w:t>DesignModeler</w:t>
       </w:r>
-      <w:commentRangeEnd w:id="26"/>
+      <w:commentRangeEnd w:id="42"/>
       <w:proofErr w:type="spellEnd"/>
       <w:r>
         <w:rPr>
           <w:rStyle w:val="CommentReference"/>
         </w:rPr>
-        <w:commentReference w:id="26"/>
+        <w:commentReference w:id="42"/>
       </w:r>
       <w:r>
         <w:t xml:space="preserve">, in which a box barge with a length, beam, and draft would be created and passed into AQWA. </w:t>
@@ -1400,7 +1514,7 @@
           <m:t>M=</m:t>
         </m:r>
         <m:r>
-          <w:ins w:id="27" w:author="Frizzell, James A" w:date="2022-01-20T18:09:00Z">
+          <w:ins w:id="43" w:author="Frizzell, James A" w:date="2022-01-20T18:09:00Z">
             <m:rPr>
               <m:sty m:val="bi"/>
             </m:rPr>
@@ -1410,9 +1524,9 @@
             <m:t xml:space="preserve">LBT </m:t>
           </w:ins>
         </m:r>
-        <w:commentRangeStart w:id="28"/>
+        <w:commentRangeStart w:id="44"/>
         <m:r>
-          <w:del w:id="29" w:author="Frizzell, James A" w:date="2022-01-20T18:09:00Z">
+          <w:del w:id="45" w:author="Frizzell, James A" w:date="2022-01-20T18:09:00Z">
             <m:rPr>
               <m:sty m:val="bi"/>
             </m:rPr>
@@ -1422,16 +1536,16 @@
             <m:t>Length*Beam*Draft*</m:t>
           </w:del>
         </m:r>
-        <w:commentRangeEnd w:id="28"/>
+        <w:commentRangeEnd w:id="44"/>
         <m:r>
-          <w:del w:id="30" w:author="Frizzell, James A" w:date="2022-01-20T18:09:00Z">
+          <w:del w:id="46" w:author="Frizzell, James A" w:date="2022-01-20T18:09:00Z">
             <m:rPr>
               <m:sty m:val="p"/>
             </m:rPr>
             <w:rPr>
               <w:rStyle w:val="CommentReference"/>
             </w:rPr>
-            <w:commentReference w:id="28"/>
+            <w:commentReference w:id="44"/>
           </w:del>
         </m:r>
         <m:r>
@@ -2221,21 +2335,21 @@
       <w:r>
         <w:t>about 17 hours</w:t>
       </w:r>
-      <w:ins w:id="31" w:author="Frizzell, James A" w:date="2022-01-20T18:20:00Z">
+      <w:ins w:id="47" w:author="Frizzell, James A" w:date="2022-01-20T18:20:00Z">
         <w:r>
           <w:t xml:space="preserve"> on a 12-Core Dell Precision 5280 with 128 GB RAM</w:t>
         </w:r>
       </w:ins>
-      <w:commentRangeStart w:id="32"/>
+      <w:commentRangeStart w:id="48"/>
       <w:r>
         <w:t>.</w:t>
       </w:r>
-      <w:commentRangeEnd w:id="32"/>
+      <w:commentRangeEnd w:id="48"/>
       <w:r>
         <w:rPr>
           <w:rStyle w:val="CommentReference"/>
         </w:rPr>
-        <w:commentReference w:id="32"/>
+        <w:commentReference w:id="48"/>
       </w:r>
     </w:p>
     <w:p>
@@ -2245,7 +2359,7 @@
       <w:r>
         <w:t xml:space="preserve"> </w:t>
       </w:r>
-      <w:del w:id="33" w:author="Fuerth, Mirjam" w:date="2022-01-19T17:04:00Z">
+      <w:del w:id="49" w:author="Fuerth, Mirjam" w:date="2022-01-19T17:04:00Z">
         <w:r>
           <w:delText>This style of presentation is good for determining the maximum and minimum RAO, but it is hard to train a neural network on this data. A sample of the raw data can be seen in Figure 1.</w:delText>
         </w:r>
@@ -2255,10 +2369,10 @@
       <w:pPr>
         <w:keepNext/>
         <w:rPr>
-          <w:del w:id="34" w:author="Fuerth, Mirjam" w:date="2022-01-19T17:04:00Z"/>
-        </w:rPr>
-      </w:pPr>
-      <w:del w:id="35" w:author="Fuerth, Mirjam" w:date="2022-01-19T17:04:00Z">
+          <w:del w:id="50" w:author="Fuerth, Mirjam" w:date="2022-01-19T17:04:00Z"/>
+        </w:rPr>
+      </w:pPr>
+      <w:del w:id="51" w:author="Fuerth, Mirjam" w:date="2022-01-19T17:04:00Z">
         <w:r>
           <w:rPr>
             <w:noProof/>
@@ -2312,28 +2426,20 @@
         <w:pStyle w:val="Caption"/>
         <w:jc w:val="center"/>
         <w:rPr>
-          <w:del w:id="36" w:author="Fuerth, Mirjam" w:date="2022-01-19T17:04:00Z"/>
-        </w:rPr>
-      </w:pPr>
-      <w:del w:id="37" w:author="Fuerth, Mirjam" w:date="2022-01-19T17:04:00Z">
+          <w:del w:id="52" w:author="Fuerth, Mirjam" w:date="2022-01-19T17:04:00Z"/>
+        </w:rPr>
+      </w:pPr>
+      <w:del w:id="53" w:author="Fuerth, Mirjam" w:date="2022-01-19T17:04:00Z">
         <w:r>
           <w:delText xml:space="preserve">Figure </w:delText>
         </w:r>
         <w:r>
-          <w:rPr>
-            <w:b w:val="0"/>
-            <w:iCs w:val="0"/>
-          </w:rPr>
           <w:fldChar w:fldCharType="begin"/>
         </w:r>
         <w:r>
           <w:delInstrText xml:space="preserve"> SEQ Figure \* ARABIC </w:delInstrText>
         </w:r>
         <w:r>
-          <w:rPr>
-            <w:b w:val="0"/>
-            <w:iCs w:val="0"/>
-          </w:rPr>
           <w:fldChar w:fldCharType="separate"/>
         </w:r>
         <w:r>
@@ -2344,8 +2450,6 @@
         </w:r>
         <w:r>
           <w:rPr>
-            <w:b w:val="0"/>
-            <w:iCs w:val="0"/>
             <w:noProof/>
           </w:rPr>
           <w:fldChar w:fldCharType="end"/>
@@ -2435,7 +2539,6 @@
           <w:rPr>
             <w:rFonts w:ascii="Cambria Math" w:hAnsi="Cambria Math"/>
           </w:rPr>
-          <w:lastRenderedPageBreak/>
           <m:t>f</m:t>
         </m:r>
         <m:d>
@@ -2588,6 +2691,7 @@
     </w:p>
     <w:p>
       <w:r>
+        <w:lastRenderedPageBreak/>
         <w:t xml:space="preserve">The free parameters A, B and C were then collected and stored. These </w:t>
       </w:r>
       <w:r>
@@ -2665,19 +2769,32 @@
         <w:keepNext/>
         <w:jc w:val="center"/>
       </w:pPr>
-      <w:bookmarkStart w:id="38" w:name="_Ref91067122"/>
+      <w:bookmarkStart w:id="54" w:name="_Ref91067122"/>
       <w:r>
         <w:t xml:space="preserve">Table </w:t>
       </w:r>
-      <w:fldSimple w:instr=" SEQ Table \* ARABIC ">
-        <w:r>
-          <w:rPr>
-            <w:noProof/>
-          </w:rPr>
-          <w:t>2</w:t>
-        </w:r>
-      </w:fldSimple>
-      <w:bookmarkEnd w:id="38"/>
+      <w:r>
+        <w:fldChar w:fldCharType="begin"/>
+      </w:r>
+      <w:r>
+        <w:instrText xml:space="preserve"> SEQ Table \* ARABIC </w:instrText>
+      </w:r>
+      <w:r>
+        <w:fldChar w:fldCharType="separate"/>
+      </w:r>
+      <w:r>
+        <w:rPr>
+          <w:noProof/>
+        </w:rPr>
+        <w:t>2</w:t>
+      </w:r>
+      <w:r>
+        <w:rPr>
+          <w:noProof/>
+        </w:rPr>
+        <w:fldChar w:fldCharType="end"/>
+      </w:r>
+      <w:bookmarkEnd w:id="54"/>
       <w:r>
         <w:t>: R-Squared Results of Curve Fit to Raw Data</w:t>
       </w:r>
@@ -2930,7 +3047,7 @@
               </w:rPr>
               <w:t>0.773</w:t>
             </w:r>
-            <w:del w:id="39" w:author="Frizzell, James A" w:date="2022-01-20T18:20:00Z">
+            <w:del w:id="55" w:author="Frizzell, James A" w:date="2022-01-20T18:20:00Z">
               <w:r>
                 <w:rPr>
                   <w:rFonts w:cs="Times New Roman"/>
@@ -2964,7 +3081,7 @@
               </w:rPr>
               <w:t>0.6</w:t>
             </w:r>
-            <w:ins w:id="40" w:author="Frizzell, James A" w:date="2022-01-20T18:21:00Z">
+            <w:ins w:id="56" w:author="Frizzell, James A" w:date="2022-01-20T18:21:00Z">
               <w:r>
                 <w:rPr>
                   <w:rFonts w:cs="Times New Roman"/>
@@ -2974,7 +3091,7 @@
                 <w:t>50</w:t>
               </w:r>
             </w:ins>
-            <w:del w:id="41" w:author="Frizzell, James A" w:date="2022-01-20T18:21:00Z">
+            <w:del w:id="57" w:author="Frizzell, James A" w:date="2022-01-20T18:21:00Z">
               <w:r>
                 <w:rPr>
                   <w:rFonts w:cs="Times New Roman"/>
@@ -3008,7 +3125,7 @@
               </w:rPr>
               <w:t>0.871</w:t>
             </w:r>
-            <w:del w:id="42" w:author="Frizzell, James A" w:date="2022-01-20T18:21:00Z">
+            <w:del w:id="58" w:author="Frizzell, James A" w:date="2022-01-20T18:21:00Z">
               <w:r>
                 <w:rPr>
                   <w:rFonts w:cs="Times New Roman"/>
@@ -3042,7 +3159,7 @@
               </w:rPr>
               <w:t>0.</w:t>
             </w:r>
-            <w:del w:id="43" w:author="Frizzell, James A" w:date="2022-01-20T18:21:00Z">
+            <w:del w:id="59" w:author="Frizzell, James A" w:date="2022-01-20T18:21:00Z">
               <w:r>
                 <w:rPr>
                   <w:rFonts w:cs="Times New Roman"/>
@@ -3052,7 +3169,7 @@
                 <w:delText>457635</w:delText>
               </w:r>
             </w:del>
-            <w:ins w:id="44" w:author="Frizzell, James A" w:date="2022-01-20T18:21:00Z">
+            <w:ins w:id="60" w:author="Frizzell, James A" w:date="2022-01-20T18:21:00Z">
               <w:r>
                 <w:rPr>
                   <w:rFonts w:cs="Times New Roman"/>
@@ -3094,7 +3211,7 @@
               </w:rPr>
               <w:t>0.</w:t>
             </w:r>
-            <w:del w:id="45" w:author="Frizzell, James A" w:date="2022-01-20T18:21:00Z">
+            <w:del w:id="61" w:author="Frizzell, James A" w:date="2022-01-20T18:21:00Z">
               <w:r>
                 <w:rPr>
                   <w:rFonts w:cs="Times New Roman"/>
@@ -3104,7 +3221,7 @@
                 <w:delText>421508</w:delText>
               </w:r>
             </w:del>
-            <w:ins w:id="46" w:author="Frizzell, James A" w:date="2022-01-20T18:21:00Z">
+            <w:ins w:id="62" w:author="Frizzell, James A" w:date="2022-01-20T18:21:00Z">
               <w:r>
                 <w:rPr>
                   <w:rFonts w:cs="Times New Roman"/>
@@ -3146,7 +3263,7 @@
               </w:rPr>
               <w:t>0.</w:t>
             </w:r>
-            <w:del w:id="47" w:author="Frizzell, James A" w:date="2022-01-20T18:21:00Z">
+            <w:del w:id="63" w:author="Frizzell, James A" w:date="2022-01-20T18:21:00Z">
               <w:r>
                 <w:rPr>
                   <w:rFonts w:cs="Times New Roman"/>
@@ -3156,7 +3273,7 @@
                 <w:delText>645575</w:delText>
               </w:r>
             </w:del>
-            <w:ins w:id="48" w:author="Frizzell, James A" w:date="2022-01-20T18:21:00Z">
+            <w:ins w:id="64" w:author="Frizzell, James A" w:date="2022-01-20T18:21:00Z">
               <w:r>
                 <w:rPr>
                   <w:rFonts w:cs="Times New Roman"/>
@@ -3217,7 +3334,7 @@
                 <w:szCs w:val="20"/>
               </w:rPr>
             </w:pPr>
-            <w:commentRangeStart w:id="49"/>
+            <w:commentRangeStart w:id="65"/>
             <w:r>
               <w:rPr>
                 <w:rFonts w:cs="Times New Roman"/>
@@ -3226,7 +3343,7 @@
               </w:rPr>
               <w:t>0.96</w:t>
             </w:r>
-            <w:ins w:id="50" w:author="Frizzell, James A" w:date="2022-01-20T18:21:00Z">
+            <w:ins w:id="66" w:author="Frizzell, James A" w:date="2022-01-20T18:21:00Z">
               <w:r>
                 <w:rPr>
                   <w:rFonts w:cs="Times New Roman"/>
@@ -3236,7 +3353,7 @@
                 <w:t>1</w:t>
               </w:r>
             </w:ins>
-            <w:del w:id="51" w:author="Frizzell, James A" w:date="2022-01-20T18:21:00Z">
+            <w:del w:id="67" w:author="Frizzell, James A" w:date="2022-01-20T18:21:00Z">
               <w:r>
                 <w:rPr>
                   <w:rFonts w:cs="Times New Roman"/>
@@ -3270,7 +3387,7 @@
               </w:rPr>
               <w:t>0.</w:t>
             </w:r>
-            <w:del w:id="52" w:author="Frizzell, James A" w:date="2022-01-20T18:21:00Z">
+            <w:del w:id="68" w:author="Frizzell, James A" w:date="2022-01-20T18:21:00Z">
               <w:r>
                 <w:rPr>
                   <w:rFonts w:cs="Times New Roman"/>
@@ -3280,7 +3397,7 @@
                 <w:delText>954595</w:delText>
               </w:r>
             </w:del>
-            <w:ins w:id="53" w:author="Frizzell, James A" w:date="2022-01-20T18:21:00Z">
+            <w:ins w:id="69" w:author="Frizzell, James A" w:date="2022-01-20T18:21:00Z">
               <w:r>
                 <w:rPr>
                   <w:rFonts w:cs="Times New Roman"/>
@@ -3322,7 +3439,7 @@
               </w:rPr>
               <w:t>0.</w:t>
             </w:r>
-            <w:del w:id="54" w:author="Frizzell, James A" w:date="2022-01-20T18:21:00Z">
+            <w:del w:id="70" w:author="Frizzell, James A" w:date="2022-01-20T18:21:00Z">
               <w:r>
                 <w:rPr>
                   <w:rFonts w:cs="Times New Roman"/>
@@ -3332,7 +3449,7 @@
                 <w:delText>925898</w:delText>
               </w:r>
             </w:del>
-            <w:ins w:id="55" w:author="Frizzell, James A" w:date="2022-01-20T18:21:00Z">
+            <w:ins w:id="71" w:author="Frizzell, James A" w:date="2022-01-20T18:21:00Z">
               <w:r>
                 <w:rPr>
                   <w:rFonts w:cs="Times New Roman"/>
@@ -3374,7 +3491,7 @@
               </w:rPr>
               <w:t>0.462</w:t>
             </w:r>
-            <w:del w:id="56" w:author="Frizzell, James A" w:date="2022-01-20T18:21:00Z">
+            <w:del w:id="72" w:author="Frizzell, James A" w:date="2022-01-20T18:21:00Z">
               <w:r>
                 <w:rPr>
                   <w:rFonts w:cs="Times New Roman"/>
@@ -3408,7 +3525,7 @@
               </w:rPr>
               <w:t>0.437</w:t>
             </w:r>
-            <w:del w:id="57" w:author="Frizzell, James A" w:date="2022-01-20T18:21:00Z">
+            <w:del w:id="73" w:author="Frizzell, James A" w:date="2022-01-20T18:21:00Z">
               <w:r>
                 <w:rPr>
                   <w:rFonts w:cs="Times New Roman"/>
@@ -3442,7 +3559,7 @@
               </w:rPr>
               <w:t>0.726</w:t>
             </w:r>
-            <w:del w:id="58" w:author="Frizzell, James A" w:date="2022-01-20T18:21:00Z">
+            <w:del w:id="74" w:author="Frizzell, James A" w:date="2022-01-20T18:21:00Z">
               <w:r>
                 <w:rPr>
                   <w:rFonts w:cs="Times New Roman"/>
@@ -3451,12 +3568,12 @@
                 </w:rPr>
                 <w:delText>13</w:delText>
               </w:r>
-              <w:commentRangeEnd w:id="49"/>
+              <w:commentRangeEnd w:id="65"/>
               <w:r>
                 <w:rPr>
                   <w:rStyle w:val="CommentReference"/>
                 </w:rPr>
-                <w:commentReference w:id="49"/>
+                <w:commentReference w:id="65"/>
               </w:r>
             </w:del>
           </w:p>
@@ -3528,31 +3645,31 @@
       <w:r>
         <w:t xml:space="preserve">read into Python and split into a training and test dataset with </w:t>
       </w:r>
-      <w:del w:id="59" w:author="Frizzell, James A" w:date="2022-01-20T18:21:00Z">
+      <w:del w:id="75" w:author="Frizzell, James A" w:date="2022-01-20T18:21:00Z">
         <w:r>
           <w:delText xml:space="preserve">the typical </w:delText>
         </w:r>
       </w:del>
-      <w:ins w:id="60" w:author="Frizzell, James A" w:date="2022-01-20T18:21:00Z">
+      <w:ins w:id="76" w:author="Frizzell, James A" w:date="2022-01-20T18:21:00Z">
         <w:r>
           <w:t xml:space="preserve">an </w:t>
         </w:r>
       </w:ins>
-      <w:commentRangeStart w:id="61"/>
+      <w:commentRangeStart w:id="77"/>
       <w:r>
         <w:t xml:space="preserve">80/20 split. </w:t>
       </w:r>
-      <w:commentRangeEnd w:id="61"/>
+      <w:commentRangeEnd w:id="77"/>
       <w:r>
         <w:rPr>
           <w:rStyle w:val="CommentReference"/>
         </w:rPr>
-        <w:commentReference w:id="61"/>
+        <w:commentReference w:id="77"/>
       </w:r>
       <w:r>
         <w:t xml:space="preserve">Simple pre-processing methods were employed to prevent any errors – namely dropping any rows with </w:t>
       </w:r>
-      <w:commentRangeStart w:id="62"/>
+      <w:commentRangeStart w:id="78"/>
       <w:proofErr w:type="spellStart"/>
       <w:r>
         <w:t>NaN</w:t>
@@ -3561,14 +3678,14 @@
       <w:r>
         <w:t xml:space="preserve"> values. </w:t>
       </w:r>
-      <w:commentRangeEnd w:id="62"/>
+      <w:commentRangeEnd w:id="78"/>
       <w:r>
         <w:rPr>
           <w:rStyle w:val="CommentReference"/>
         </w:rPr>
-        <w:commentReference w:id="62"/>
-      </w:r>
-      <w:ins w:id="63" w:author="Frizzell, James A" w:date="2022-01-20T18:22:00Z">
+        <w:commentReference w:id="78"/>
+      </w:r>
+      <w:ins w:id="79" w:author="Frizzell, James A" w:date="2022-01-20T18:22:00Z">
         <w:r>
           <w:t xml:space="preserve">These </w:t>
         </w:r>
@@ -3584,17 +3701,17 @@
       <w:r>
         <w:t xml:space="preserve">The number of rows dropped was </w:t>
       </w:r>
-      <w:del w:id="64" w:author="Frizzell, James A" w:date="2022-01-20T18:24:00Z">
+      <w:del w:id="80" w:author="Frizzell, James A" w:date="2022-01-20T18:24:00Z">
         <w:r>
           <w:delText>small in comparison to the overall dataset size</w:delText>
         </w:r>
       </w:del>
-      <w:ins w:id="65" w:author="Frizzell, James A" w:date="2022-01-20T18:24:00Z">
+      <w:ins w:id="81" w:author="Frizzell, James A" w:date="2022-01-20T18:24:00Z">
         <w:r>
           <w:t xml:space="preserve">14, only </w:t>
         </w:r>
       </w:ins>
-      <w:ins w:id="66" w:author="Frizzell, James A" w:date="2022-01-20T18:25:00Z">
+      <w:ins w:id="82" w:author="Frizzell, James A" w:date="2022-01-20T18:25:00Z">
         <w:r>
           <w:t>1.3% of the total data</w:t>
         </w:r>
@@ -3611,7 +3728,7 @@
     <w:p>
       <w:pPr>
         <w:rPr>
-          <w:ins w:id="67" w:author="Frizzell, James A" w:date="2022-01-20T18:26:00Z"/>
+          <w:ins w:id="83" w:author="Frizzell, James A" w:date="2022-01-20T18:26:00Z"/>
         </w:rPr>
       </w:pPr>
       <w:r>
@@ -3641,7 +3758,7 @@
       <w:r>
         <w:t xml:space="preserve">. </w:t>
       </w:r>
-      <w:commentRangeStart w:id="68"/>
+      <w:commentRangeStart w:id="84"/>
       <w:r>
         <w:t>Ultimately, 2 hidden layers, each having 256 neurons was selected to be the best model</w:t>
       </w:r>
@@ -3675,19 +3792,19 @@
       <w:r>
         <w:t>lists the array shape of each layer in the model.</w:t>
       </w:r>
-      <w:commentRangeEnd w:id="68"/>
+      <w:commentRangeEnd w:id="84"/>
       <w:r>
         <w:rPr>
           <w:rStyle w:val="CommentReference"/>
         </w:rPr>
-        <w:commentReference w:id="68"/>
-      </w:r>
-      <w:ins w:id="69" w:author="Frizzell, James A" w:date="2022-01-20T18:25:00Z">
+        <w:commentReference w:id="84"/>
+      </w:r>
+      <w:ins w:id="85" w:author="Frizzell, James A" w:date="2022-01-20T18:25:00Z">
         <w:r>
           <w:t xml:space="preserve"> The highest R-Squared value would theoretically produce the best results, as the outp</w:t>
         </w:r>
       </w:ins>
-      <w:ins w:id="70" w:author="Frizzell, James A" w:date="2022-01-20T18:26:00Z">
+      <w:ins w:id="86" w:author="Frizzell, James A" w:date="2022-01-20T18:26:00Z">
         <w:r>
           <w:t xml:space="preserve">uts and inputs are the most correlated. However, </w:t>
         </w:r>
@@ -3695,22 +3812,22 @@
           <w:t xml:space="preserve">to avoid the risk of over-fitting the model to the input data, </w:t>
         </w:r>
       </w:ins>
-      <w:ins w:id="71" w:author="Frizzell, James A" w:date="2022-01-20T18:27:00Z">
+      <w:ins w:id="87" w:author="Frizzell, James A" w:date="2022-01-20T18:27:00Z">
         <w:r>
           <w:t>a higher number of neurons was ultimately chosen. A higher neuron count additionally increases the ability of the model to fit the input to the outputs due to having more linear co</w:t>
         </w:r>
       </w:ins>
-      <w:ins w:id="72" w:author="Frizzell, James A" w:date="2022-01-20T18:28:00Z">
+      <w:ins w:id="88" w:author="Frizzell, James A" w:date="2022-01-20T18:28:00Z">
         <w:r>
           <w:t>mbinations, but also requires a larger training time. The model chosen requires approximately 3 minutes to train for 1000 epochs in Python 3.9, on a 6</w:t>
         </w:r>
       </w:ins>
-      <w:ins w:id="73" w:author="Frizzell, James A" w:date="2022-01-20T18:29:00Z">
+      <w:ins w:id="89" w:author="Frizzell, James A" w:date="2022-01-20T18:29:00Z">
         <w:r>
           <w:t>-Core 2.2 GHz</w:t>
         </w:r>
       </w:ins>
-      <w:ins w:id="74" w:author="Frizzell, James A" w:date="2022-01-20T18:30:00Z">
+      <w:ins w:id="90" w:author="Frizzell, James A" w:date="2022-01-20T18:30:00Z">
         <w:r>
           <w:t xml:space="preserve"> system with 16 GB RAM.</w:t>
         </w:r>
@@ -3719,37 +3836,37 @@
     <w:p>
       <w:pPr>
         <w:rPr>
-          <w:ins w:id="75" w:author="Frizzell, James A" w:date="2022-01-20T18:26:00Z"/>
-        </w:rPr>
-      </w:pPr>
-      <w:ins w:id="76" w:author="Frizzell, James A" w:date="2022-01-20T18:26:00Z">
+          <w:ins w:id="91" w:author="Frizzell, James A" w:date="2022-01-20T18:26:00Z"/>
+        </w:rPr>
+      </w:pPr>
+      <w:ins w:id="92" w:author="Frizzell, James A" w:date="2022-01-20T18:26:00Z">
         <w:r>
           <w:t>Training time can be adjusted to optimize the model. A shorter training time tends to avoid the risk of over-fitting, but if the training time is too short the model may not be fully fit at the end of the training</w:t>
         </w:r>
-        <w:commentRangeStart w:id="77"/>
+        <w:commentRangeStart w:id="93"/>
         <w:r>
           <w:t xml:space="preserve">. </w:t>
         </w:r>
-        <w:commentRangeEnd w:id="77"/>
+        <w:commentRangeEnd w:id="93"/>
         <w:r>
           <w:rPr>
             <w:rStyle w:val="CommentReference"/>
           </w:rPr>
-          <w:commentReference w:id="77"/>
+          <w:commentReference w:id="93"/>
         </w:r>
         <w:r>
           <w:t xml:space="preserve">To determine whether the model has been properly fit, a visual inspection of the </w:t>
         </w:r>
-        <w:commentRangeStart w:id="78"/>
+        <w:commentRangeStart w:id="94"/>
         <w:r>
           <w:t xml:space="preserve">Loss-Epoch </w:t>
         </w:r>
-        <w:commentRangeEnd w:id="78"/>
+        <w:commentRangeEnd w:id="94"/>
         <w:r>
           <w:rPr>
             <w:rStyle w:val="CommentReference"/>
           </w:rPr>
-          <w:commentReference w:id="78"/>
+          <w:commentReference w:id="94"/>
         </w:r>
         <w:r>
           <w:t>graph (</w:t>
@@ -3760,6 +3877,8 @@
         <w:r>
           <w:instrText xml:space="preserve"> REF _Ref91069513 \h </w:instrText>
         </w:r>
+      </w:ins>
+      <w:ins w:id="95" w:author="Frizzell, James A" w:date="2022-01-20T18:26:00Z">
         <w:r>
           <w:fldChar w:fldCharType="separate"/>
         </w:r>
@@ -3790,6 +3909,8 @@
         <w:r>
           <w:instrText xml:space="preserve"> REF _Ref91069535 \h </w:instrText>
         </w:r>
+      </w:ins>
+      <w:ins w:id="96" w:author="Frizzell, James A" w:date="2022-01-20T18:26:00Z">
         <w:r>
           <w:fldChar w:fldCharType="separate"/>
         </w:r>
@@ -3876,43 +3997,56 @@
         <w:pStyle w:val="Caption"/>
         <w:jc w:val="center"/>
       </w:pPr>
-      <w:bookmarkStart w:id="79" w:name="_Ref91068571"/>
-      <w:bookmarkStart w:id="80" w:name="_Ref91068565"/>
+      <w:bookmarkStart w:id="97" w:name="_Ref91068571"/>
+      <w:bookmarkStart w:id="98" w:name="_Ref91068565"/>
       <w:r>
         <w:t xml:space="preserve">Figure </w:t>
       </w:r>
-      <w:fldSimple w:instr=" SEQ Figure \* ARABIC ">
-        <w:r>
-          <w:rPr>
-            <w:noProof/>
-          </w:rPr>
-          <w:t>3</w:t>
-        </w:r>
-      </w:fldSimple>
-      <w:bookmarkEnd w:id="79"/>
+      <w:r>
+        <w:fldChar w:fldCharType="begin"/>
+      </w:r>
+      <w:r>
+        <w:instrText xml:space="preserve"> SEQ Figure \* ARABIC </w:instrText>
+      </w:r>
+      <w:r>
+        <w:fldChar w:fldCharType="separate"/>
+      </w:r>
+      <w:r>
+        <w:rPr>
+          <w:noProof/>
+        </w:rPr>
+        <w:t>3</w:t>
+      </w:r>
+      <w:r>
+        <w:rPr>
+          <w:noProof/>
+        </w:rPr>
+        <w:fldChar w:fldCharType="end"/>
+      </w:r>
+      <w:bookmarkEnd w:id="97"/>
       <w:r>
         <w:t xml:space="preserve">: </w:t>
       </w:r>
-      <w:commentRangeStart w:id="81"/>
+      <w:commentRangeStart w:id="99"/>
       <w:r>
         <w:t>Results of Neural Network Architecture Parametric Study</w:t>
       </w:r>
-      <w:bookmarkEnd w:id="80"/>
-      <w:commentRangeEnd w:id="81"/>
+      <w:bookmarkEnd w:id="98"/>
+      <w:commentRangeEnd w:id="99"/>
       <w:r>
         <w:rPr>
           <w:rStyle w:val="CommentReference"/>
           <w:b w:val="0"/>
           <w:iCs w:val="0"/>
         </w:rPr>
-        <w:commentReference w:id="81"/>
-      </w:r>
-      <w:ins w:id="82" w:author="Frizzell, James A" w:date="2022-01-20T18:30:00Z">
+        <w:commentReference w:id="99"/>
+      </w:r>
+      <w:ins w:id="100" w:author="Frizzell, James A" w:date="2022-01-20T18:30:00Z">
         <w:r>
           <w:t>. Increasing the neuron count does not necessarily improve the model accuracy, while increasing the numb</w:t>
         </w:r>
       </w:ins>
-      <w:ins w:id="83" w:author="Frizzell, James A" w:date="2022-01-20T18:31:00Z">
+      <w:ins w:id="101" w:author="Frizzell, James A" w:date="2022-01-20T18:31:00Z">
         <w:r>
           <w:t xml:space="preserve">er of hidden layers more significantly impacts the R-Squared of the model. </w:t>
         </w:r>
@@ -3924,19 +4058,32 @@
         <w:keepNext/>
         <w:jc w:val="center"/>
       </w:pPr>
-      <w:bookmarkStart w:id="84" w:name="_Ref91069150"/>
+      <w:bookmarkStart w:id="102" w:name="_Ref91069150"/>
       <w:r>
         <w:t xml:space="preserve">Table </w:t>
       </w:r>
-      <w:fldSimple w:instr=" SEQ Table \* ARABIC ">
-        <w:r>
-          <w:rPr>
-            <w:noProof/>
-          </w:rPr>
-          <w:t>3</w:t>
-        </w:r>
-      </w:fldSimple>
-      <w:bookmarkEnd w:id="84"/>
+      <w:r>
+        <w:fldChar w:fldCharType="begin"/>
+      </w:r>
+      <w:r>
+        <w:instrText xml:space="preserve"> SEQ Table \* ARABIC </w:instrText>
+      </w:r>
+      <w:r>
+        <w:fldChar w:fldCharType="separate"/>
+      </w:r>
+      <w:r>
+        <w:rPr>
+          <w:noProof/>
+        </w:rPr>
+        <w:t>3</w:t>
+      </w:r>
+      <w:r>
+        <w:rPr>
+          <w:noProof/>
+        </w:rPr>
+        <w:fldChar w:fldCharType="end"/>
+      </w:r>
+      <w:bookmarkEnd w:id="102"/>
       <w:r>
         <w:t>: Selected Neural Network Architecture</w:t>
       </w:r>
@@ -4042,40 +4189,40 @@
     <w:p>
       <w:pPr>
         <w:rPr>
-          <w:del w:id="85" w:author="Frizzell, James A" w:date="2022-01-20T18:26:00Z"/>
-        </w:rPr>
-      </w:pPr>
-      <w:del w:id="86" w:author="Frizzell, James A" w:date="2022-01-20T18:26:00Z">
+          <w:del w:id="103" w:author="Frizzell, James A" w:date="2022-01-20T18:26:00Z"/>
+        </w:rPr>
+      </w:pPr>
+      <w:del w:id="104" w:author="Frizzell, James A" w:date="2022-01-20T18:26:00Z">
         <w:r>
           <w:delText>Training time is another parameter that can be adjusted to optimize the model. A shorter training time tends to avoid the risk of over-fitting, bu</w:delText>
         </w:r>
         <w:r>
           <w:delText>t if the training time is too short the model may not be fully fit at the end of the training</w:delText>
         </w:r>
-        <w:commentRangeStart w:id="87"/>
+        <w:commentRangeStart w:id="105"/>
         <w:r>
           <w:delText xml:space="preserve">. </w:delText>
         </w:r>
-        <w:commentRangeEnd w:id="87"/>
+        <w:commentRangeEnd w:id="105"/>
         <w:r>
           <w:rPr>
             <w:rStyle w:val="CommentReference"/>
           </w:rPr>
-          <w:commentReference w:id="87"/>
+          <w:commentReference w:id="105"/>
         </w:r>
         <w:r>
           <w:delText xml:space="preserve">To determine whether the model has been properly fit, a visual inspection of the </w:delText>
         </w:r>
-        <w:commentRangeStart w:id="88"/>
+        <w:commentRangeStart w:id="106"/>
         <w:r>
           <w:delText xml:space="preserve">Loss-Epoch </w:delText>
         </w:r>
-        <w:commentRangeEnd w:id="88"/>
+        <w:commentRangeEnd w:id="106"/>
         <w:r>
           <w:rPr>
             <w:rStyle w:val="CommentReference"/>
           </w:rPr>
-          <w:commentReference w:id="88"/>
+          <w:commentReference w:id="106"/>
         </w:r>
         <w:r>
           <w:delText>graph (</w:delText>
@@ -4108,14 +4255,14 @@
           <w:delText>can be done</w:delText>
         </w:r>
       </w:del>
-      <w:ins w:id="89" w:author="Fuerth, Mirjam" w:date="2022-01-19T17:08:00Z">
-        <w:del w:id="90" w:author="Frizzell, James A" w:date="2022-01-20T18:26:00Z">
+      <w:ins w:id="107" w:author="Fuerth, Mirjam" w:date="2022-01-19T17:08:00Z">
+        <w:del w:id="108" w:author="Frizzell, James A" w:date="2022-01-20T18:26:00Z">
           <w:r>
             <w:delText>was used</w:delText>
           </w:r>
         </w:del>
       </w:ins>
-      <w:del w:id="91" w:author="Frizzell, James A" w:date="2022-01-20T18:26:00Z">
+      <w:del w:id="109" w:author="Frizzell, James A" w:date="2022-01-20T18:26:00Z">
         <w:r>
           <w:delText>. If the line is horizontal and mostly unchanging by the final epoch, the model is well-fit.</w:delText>
         </w:r>
@@ -4243,49 +4390,62 @@
               <w:pStyle w:val="Caption"/>
               <w:jc w:val="center"/>
             </w:pPr>
-            <w:bookmarkStart w:id="92" w:name="_Ref91069513"/>
+            <w:bookmarkStart w:id="110" w:name="_Ref91069513"/>
             <w:r>
               <w:t xml:space="preserve">Figure </w:t>
             </w:r>
-            <w:fldSimple w:instr=" SEQ Figure \* ARABIC ">
-              <w:r>
-                <w:rPr>
-                  <w:noProof/>
-                </w:rPr>
-                <w:t>4</w:t>
-              </w:r>
-            </w:fldSimple>
-            <w:bookmarkEnd w:id="92"/>
+            <w:r>
+              <w:fldChar w:fldCharType="begin"/>
+            </w:r>
+            <w:r>
+              <w:instrText xml:space="preserve"> SEQ Figure \* ARABIC </w:instrText>
+            </w:r>
+            <w:r>
+              <w:fldChar w:fldCharType="separate"/>
+            </w:r>
+            <w:r>
+              <w:rPr>
+                <w:noProof/>
+              </w:rPr>
+              <w:t>4</w:t>
+            </w:r>
+            <w:r>
+              <w:rPr>
+                <w:noProof/>
+              </w:rPr>
+              <w:fldChar w:fldCharType="end"/>
+            </w:r>
+            <w:bookmarkEnd w:id="110"/>
             <w:r>
               <w:t>: Model Loss During Training Progression</w:t>
             </w:r>
             <w:r>
               <w:t xml:space="preserve">. </w:t>
             </w:r>
-            <w:commentRangeStart w:id="93"/>
-            <w:del w:id="94" w:author="Frizzell, James A" w:date="2022-01-20T18:32:00Z">
+            <w:commentRangeStart w:id="111"/>
+            <w:del w:id="112" w:author="Frizzell, James A" w:date="2022-01-20T18:32:00Z">
               <w:r>
                 <w:delText xml:space="preserve">This graph was visually inspected </w:delText>
               </w:r>
-              <w:commentRangeEnd w:id="93"/>
+              <w:commentRangeEnd w:id="111"/>
               <w:r>
                 <w:rPr>
                   <w:rStyle w:val="CommentReference"/>
                   <w:b w:val="0"/>
                   <w:iCs w:val="0"/>
                 </w:rPr>
-                <w:commentReference w:id="93"/>
+                <w:commentReference w:id="111"/>
               </w:r>
               <w:r>
                 <w:delText>to ensure the model was not overfit.</w:delText>
               </w:r>
             </w:del>
-            <w:ins w:id="95" w:author="Frizzell, James A" w:date="2022-01-20T18:32:00Z">
+            <w:ins w:id="113" w:author="Frizzell, James A" w:date="2022-01-20T18:32:00Z">
               <w:r>
                 <w:t>A slope of zero at the final epoch suggests that the model has been appropriately fit.</w:t>
               </w:r>
             </w:ins>
-            <w:ins w:id="96" w:author="Frizzell, James A" w:date="2022-01-20T18:33:00Z">
+            <w:ins w:id="114" w:author="Frizzell, James A" w:date="2022-01-20T18:33:00Z">
               <w:r>
                 <w:t xml:space="preserve"> </w:t>
               </w:r>
@@ -4368,23 +4528,36 @@
               <w:pStyle w:val="Caption"/>
               <w:jc w:val="center"/>
             </w:pPr>
-            <w:bookmarkStart w:id="97" w:name="_Ref91069535"/>
+            <w:bookmarkStart w:id="115" w:name="_Ref91069535"/>
             <w:r>
               <w:t xml:space="preserve">Figure </w:t>
             </w:r>
-            <w:fldSimple w:instr=" SEQ Figure \* ARABIC ">
-              <w:r>
-                <w:rPr>
-                  <w:noProof/>
-                </w:rPr>
-                <w:t>5</w:t>
-              </w:r>
-            </w:fldSimple>
-            <w:bookmarkEnd w:id="97"/>
+            <w:r>
+              <w:fldChar w:fldCharType="begin"/>
+            </w:r>
+            <w:r>
+              <w:instrText xml:space="preserve"> SEQ Figure \* ARABIC </w:instrText>
+            </w:r>
+            <w:r>
+              <w:fldChar w:fldCharType="separate"/>
+            </w:r>
+            <w:r>
+              <w:rPr>
+                <w:noProof/>
+              </w:rPr>
+              <w:t>5</w:t>
+            </w:r>
+            <w:r>
+              <w:rPr>
+                <w:noProof/>
+              </w:rPr>
+              <w:fldChar w:fldCharType="end"/>
+            </w:r>
+            <w:bookmarkEnd w:id="115"/>
             <w:r>
               <w:t>: True Values</w:t>
             </w:r>
-            <w:ins w:id="98" w:author="Fuerth, Mirjam" w:date="2022-01-19T17:09:00Z">
+            <w:ins w:id="116" w:author="Fuerth, Mirjam" w:date="2022-01-19T17:09:00Z">
               <w:r>
                 <w:t xml:space="preserve"> (ANSYS AQWA)</w:t>
               </w:r>
@@ -4392,7 +4565,7 @@
             <w:r>
               <w:t xml:space="preserve"> Plotted Against Predicted Values</w:t>
             </w:r>
-            <w:ins w:id="99" w:author="Fuerth, Mirjam" w:date="2022-01-19T17:09:00Z">
+            <w:ins w:id="117" w:author="Fuerth, Mirjam" w:date="2022-01-19T17:09:00Z">
               <w:r>
                 <w:t xml:space="preserve"> (Present Model)</w:t>
               </w:r>
@@ -4415,7 +4588,7 @@
             <w:r>
               <w:t xml:space="preserve">. </w:t>
             </w:r>
-            <w:del w:id="100" w:author="Fuerth, Mirjam" w:date="2022-01-19T17:09:00Z">
+            <w:del w:id="118" w:author="Fuerth, Mirjam" w:date="2022-01-19T17:09:00Z">
               <w:r>
                 <w:delText>These points are the exponential equation evaluated at wave frequencies from the ANSYS AQWA dataset</w:delText>
               </w:r>
@@ -4558,19 +4731,32 @@
         <w:pStyle w:val="Caption"/>
         <w:jc w:val="center"/>
       </w:pPr>
-      <w:bookmarkStart w:id="101" w:name="_Ref91086064"/>
+      <w:bookmarkStart w:id="119" w:name="_Ref91086064"/>
       <w:r>
         <w:t xml:space="preserve">Figure </w:t>
       </w:r>
-      <w:fldSimple w:instr=" SEQ Figure \* ARABIC ">
-        <w:r>
-          <w:rPr>
-            <w:noProof/>
-          </w:rPr>
-          <w:t>6</w:t>
-        </w:r>
-      </w:fldSimple>
-      <w:bookmarkEnd w:id="101"/>
+      <w:r>
+        <w:fldChar w:fldCharType="begin"/>
+      </w:r>
+      <w:r>
+        <w:instrText xml:space="preserve"> SEQ Figure \* ARABIC </w:instrText>
+      </w:r>
+      <w:r>
+        <w:fldChar w:fldCharType="separate"/>
+      </w:r>
+      <w:r>
+        <w:rPr>
+          <w:noProof/>
+        </w:rPr>
+        <w:t>6</w:t>
+      </w:r>
+      <w:r>
+        <w:rPr>
+          <w:noProof/>
+        </w:rPr>
+        <w:fldChar w:fldCharType="end"/>
+      </w:r>
+      <w:bookmarkEnd w:id="119"/>
       <w:r>
         <w:t>: Predicted RAO Values</w:t>
       </w:r>
@@ -4604,7 +4790,7 @@
       <w:pPr>
         <w:spacing w:before="240"/>
         <w:rPr>
-          <w:ins w:id="102" w:author="Frizzell, James A" w:date="2022-01-20T18:48:00Z"/>
+          <w:ins w:id="120" w:author="Frizzell, James A" w:date="2022-01-20T18:48:00Z"/>
         </w:rPr>
       </w:pPr>
       <w:r>
@@ -4613,26 +4799,26 @@
       <w:r>
         <w:t>accuracy of the mode</w:t>
       </w:r>
-      <w:commentRangeStart w:id="103"/>
+      <w:commentRangeStart w:id="121"/>
       <w:r>
         <w:t>l.</w:t>
       </w:r>
-      <w:commentRangeEnd w:id="103"/>
+      <w:commentRangeEnd w:id="121"/>
       <w:r>
         <w:rPr>
           <w:rStyle w:val="CommentReference"/>
         </w:rPr>
-        <w:commentReference w:id="103"/>
+        <w:commentReference w:id="121"/>
       </w:r>
     </w:p>
     <w:p>
       <w:pPr>
         <w:spacing w:before="240"/>
         <w:rPr>
-          <w:ins w:id="104" w:author="Frizzell, James A" w:date="2022-01-20T18:48:00Z"/>
-        </w:rPr>
-      </w:pPr>
-      <w:ins w:id="105" w:author="Frizzell, James A" w:date="2022-01-20T18:48:00Z">
+          <w:ins w:id="122" w:author="Frizzell, James A" w:date="2022-01-20T18:48:00Z"/>
+        </w:rPr>
+      </w:pPr>
+      <w:ins w:id="123" w:author="Frizzell, James A" w:date="2022-01-20T18:48:00Z">
         <w:r>
           <w:t>Although there are some inaccuracies in the predictive power of this model, it is generally able to produce results that are within reason. There are a few ways to improve this. First, the model could be split into two models – one for the linear degrees of freedom and one for the rotational degrees of freedom. It is possible that the curve shape of the roll, pitch, and yaw RAOs does not fit cleanly into the exponential equation provided, which would also explain the errors seen in Table 2. If a better general equation was found for these degrees of freedom, a new model could be trained to find parameters and the results may be more accurate.</w:t>
         </w:r>
@@ -4642,10 +4828,10 @@
       <w:pPr>
         <w:spacing w:before="240"/>
         <w:rPr>
-          <w:ins w:id="106" w:author="Frizzell, James A" w:date="2022-01-20T18:48:00Z"/>
-        </w:rPr>
-      </w:pPr>
-      <w:ins w:id="107" w:author="Frizzell, James A" w:date="2022-01-20T18:48:00Z">
+          <w:ins w:id="124" w:author="Frizzell, James A" w:date="2022-01-20T18:48:00Z"/>
+        </w:rPr>
+      </w:pPr>
+      <w:ins w:id="125" w:author="Frizzell, James A" w:date="2022-01-20T18:48:00Z">
         <w:r>
           <w:t xml:space="preserve">Additionally, a larger dataset could be collected. With more data, the neural network has more ability to learn the correlations between the input and output parameters, which increases the accuracy. This could possibly increase the R-Squared score from </w:t>
         </w:r>
@@ -4655,6 +4841,8 @@
         <w:r>
           <w:instrText xml:space="preserve"> REF _Ref91069535 \h </w:instrText>
         </w:r>
+      </w:ins>
+      <w:ins w:id="126" w:author="Frizzell, James A" w:date="2022-01-20T18:48:00Z">
         <w:r>
           <w:fldChar w:fldCharType="separate"/>
         </w:r>
@@ -4686,17 +4874,17 @@
         <w:spacing w:before="240"/>
         <w:jc w:val="center"/>
       </w:pPr>
-      <w:commentRangeStart w:id="108"/>
+      <w:commentRangeStart w:id="127"/>
       <w:r>
         <w:rPr>
           <w:noProof/>
         </w:rPr>
         <w:lastRenderedPageBreak/>
         <w:drawing>
-          <wp:inline distT="0" distB="0" distL="0" distR="0" wp14:anchorId="346BAC7D" wp14:editId="7D819A6A">
-            <wp:extent cx="5852160" cy="4389120"/>
-            <wp:effectExtent l="0" t="0" r="0" b="0"/>
-            <wp:docPr id="4" name="Picture 4" descr="Chart, scatter chart&#10;&#10;Description automatically generated"/>
+          <wp:inline distT="0" distB="0" distL="0" distR="0" wp14:anchorId="346BAC7D" wp14:editId="080907EE">
+            <wp:extent cx="5852160" cy="2947416"/>
+            <wp:effectExtent l="0" t="0" r="0" b="5715"/>
+            <wp:docPr id="4" name="Picture 4"/>
             <wp:cNvGraphicFramePr>
               <a:graphicFrameLocks xmlns:a="http://schemas.openxmlformats.org/drawingml/2006/main" noChangeAspect="1"/>
             </wp:cNvGraphicFramePr>
@@ -4704,21 +4892,12 @@
               <a:graphicData uri="http://schemas.openxmlformats.org/drawingml/2006/picture">
                 <pic:pic xmlns:pic="http://schemas.openxmlformats.org/drawingml/2006/picture">
                   <pic:nvPicPr>
-                    <pic:cNvPr id="4" name="Picture 4" descr="Chart, scatter chart&#10;&#10;Description automatically generated"/>
+                    <pic:cNvPr id="4" name="Picture 4"/>
                     <pic:cNvPicPr/>
                   </pic:nvPicPr>
                   <pic:blipFill>
-                    <a:blip r:embed="rId18">
+                    <a:blip r:embed="rId18" cstate="print">
                       <a:extLst>
-                        <a:ext uri="{BEBA8EAE-BF5A-486C-A8C5-ECC9F3942E4B}">
-                          <a14:imgProps xmlns:a14="http://schemas.microsoft.com/office/drawing/2010/main">
-                            <a14:imgLayer r:embed="rId19">
-                              <a14:imgEffect>
-                                <a14:saturation sat="400000"/>
-                              </a14:imgEffect>
-                            </a14:imgLayer>
-                          </a14:imgProps>
-                        </a:ext>
                         <a:ext uri="{28A0092B-C50C-407E-A947-70E740481C1C}">
                           <a14:useLocalDpi xmlns:a14="http://schemas.microsoft.com/office/drawing/2010/main" val="0"/>
                         </a:ext>
@@ -4731,7 +4910,7 @@
                   <pic:spPr>
                     <a:xfrm>
                       <a:off x="0" y="0"/>
-                      <a:ext cx="5852160" cy="4389120"/>
+                      <a:ext cx="5852160" cy="2947416"/>
                     </a:xfrm>
                     <a:prstGeom prst="rect">
                       <a:avLst/>
@@ -4743,12 +4922,12 @@
           </wp:inline>
         </w:drawing>
       </w:r>
-      <w:commentRangeEnd w:id="108"/>
+      <w:commentRangeEnd w:id="127"/>
       <w:r>
         <w:rPr>
           <w:rStyle w:val="CommentReference"/>
         </w:rPr>
-        <w:commentReference w:id="108"/>
+        <w:commentReference w:id="127"/>
       </w:r>
     </w:p>
     <w:p>
@@ -4756,20 +4935,33 @@
         <w:pStyle w:val="Caption"/>
         <w:jc w:val="center"/>
       </w:pPr>
-      <w:bookmarkStart w:id="109" w:name="_Ref93309685"/>
-      <w:bookmarkStart w:id="110" w:name="_Ref93309678"/>
+      <w:bookmarkStart w:id="128" w:name="_Ref93309685"/>
+      <w:bookmarkStart w:id="129" w:name="_Ref93309678"/>
       <w:r>
         <w:t xml:space="preserve">Figure </w:t>
       </w:r>
-      <w:fldSimple w:instr=" SEQ Figure \* ARABIC ">
-        <w:r>
-          <w:rPr>
-            <w:noProof/>
-          </w:rPr>
-          <w:t>7</w:t>
-        </w:r>
-      </w:fldSimple>
-      <w:bookmarkEnd w:id="109"/>
+      <w:r>
+        <w:fldChar w:fldCharType="begin"/>
+      </w:r>
+      <w:r>
+        <w:instrText xml:space="preserve"> SEQ Figure \* ARABIC </w:instrText>
+      </w:r>
+      <w:r>
+        <w:fldChar w:fldCharType="separate"/>
+      </w:r>
+      <w:r>
+        <w:rPr>
+          <w:noProof/>
+        </w:rPr>
+        <w:t>7</w:t>
+      </w:r>
+      <w:r>
+        <w:rPr>
+          <w:noProof/>
+        </w:rPr>
+        <w:fldChar w:fldCharType="end"/>
+      </w:r>
+      <w:bookmarkEnd w:id="128"/>
       <w:r>
         <w:t>: RPD Error Variation with Waterplane Area</w:t>
       </w:r>
@@ -4782,7 +4974,7 @@
       <w:r>
         <w:t xml:space="preserve"> and shows that at 0, 90, and 180 degrees the model is less accurate.</w:t>
       </w:r>
-      <w:bookmarkEnd w:id="110"/>
+      <w:bookmarkEnd w:id="129"/>
     </w:p>
     <w:p>
       <w:pPr>
@@ -4794,12 +4986,11 @@
         <w:rPr>
           <w:noProof/>
         </w:rPr>
-        <w:lastRenderedPageBreak/>
         <w:drawing>
-          <wp:inline distT="0" distB="0" distL="0" distR="0" wp14:anchorId="367E9030" wp14:editId="25AD1EC1">
-            <wp:extent cx="5943600" cy="3219450"/>
+          <wp:inline distT="0" distB="0" distL="0" distR="0" wp14:anchorId="367E9030" wp14:editId="098376E1">
+            <wp:extent cx="5943600" cy="2993469"/>
             <wp:effectExtent l="0" t="0" r="0" b="0"/>
-            <wp:docPr id="9" name="Picture 9" descr="Chart, box and whisker chart&#10;&#10;Description automatically generated"/>
+            <wp:docPr id="9" name="Picture 9"/>
             <wp:cNvGraphicFramePr>
               <a:graphicFrameLocks xmlns:a="http://schemas.openxmlformats.org/drawingml/2006/main" noChangeAspect="1"/>
             </wp:cNvGraphicFramePr>
@@ -4807,24 +4998,12 @@
               <a:graphicData uri="http://schemas.openxmlformats.org/drawingml/2006/picture">
                 <pic:pic xmlns:pic="http://schemas.openxmlformats.org/drawingml/2006/picture">
                   <pic:nvPicPr>
-                    <pic:cNvPr id="9" name="Picture 9" descr="Chart, box and whisker chart&#10;&#10;Description automatically generated"/>
+                    <pic:cNvPr id="9" name="Picture 9"/>
                     <pic:cNvPicPr/>
                   </pic:nvPicPr>
                   <pic:blipFill>
-                    <a:blip r:embed="rId20" cstate="print">
+                    <a:blip r:embed="rId19" cstate="print">
                       <a:extLst>
-                        <a:ext uri="{BEBA8EAE-BF5A-486C-A8C5-ECC9F3942E4B}">
-                          <a14:imgProps xmlns:a14="http://schemas.microsoft.com/office/drawing/2010/main">
-                            <a14:imgLayer r:embed="rId21">
-                              <a14:imgEffect>
-                                <a14:sharpenSoften amount="50000"/>
-                              </a14:imgEffect>
-                              <a14:imgEffect>
-                                <a14:saturation sat="400000"/>
-                              </a14:imgEffect>
-                            </a14:imgLayer>
-                          </a14:imgProps>
-                        </a:ext>
                         <a:ext uri="{28A0092B-C50C-407E-A947-70E740481C1C}">
                           <a14:useLocalDpi xmlns:a14="http://schemas.microsoft.com/office/drawing/2010/main" val="0"/>
                         </a:ext>
@@ -4837,7 +5016,7 @@
                   <pic:spPr>
                     <a:xfrm>
                       <a:off x="0" y="0"/>
-                      <a:ext cx="5943600" cy="3219450"/>
+                      <a:ext cx="5943600" cy="2993469"/>
                     </a:xfrm>
                     <a:prstGeom prst="rect">
                       <a:avLst/>
@@ -4855,19 +5034,32 @@
         <w:pStyle w:val="Caption"/>
         <w:jc w:val="center"/>
       </w:pPr>
-      <w:bookmarkStart w:id="111" w:name="_Ref93309712"/>
+      <w:bookmarkStart w:id="130" w:name="_Ref93309712"/>
       <w:r>
         <w:t xml:space="preserve">Figure </w:t>
       </w:r>
-      <w:fldSimple w:instr=" SEQ Figure \* ARABIC ">
-        <w:r>
-          <w:rPr>
-            <w:noProof/>
-          </w:rPr>
-          <w:t>8</w:t>
-        </w:r>
-      </w:fldSimple>
-      <w:bookmarkEnd w:id="111"/>
+      <w:r>
+        <w:fldChar w:fldCharType="begin"/>
+      </w:r>
+      <w:r>
+        <w:instrText xml:space="preserve"> SEQ Figure \* ARABIC </w:instrText>
+      </w:r>
+      <w:r>
+        <w:fldChar w:fldCharType="separate"/>
+      </w:r>
+      <w:r>
+        <w:rPr>
+          <w:noProof/>
+        </w:rPr>
+        <w:t>8</w:t>
+      </w:r>
+      <w:r>
+        <w:rPr>
+          <w:noProof/>
+        </w:rPr>
+        <w:fldChar w:fldCharType="end"/>
+      </w:r>
+      <w:bookmarkEnd w:id="130"/>
       <w:r>
         <w:t>: RPD Error</w:t>
       </w:r>
@@ -4928,11 +5120,12 @@
               <w:rPr>
                 <w:noProof/>
               </w:rPr>
+              <w:lastRenderedPageBreak/>
               <w:drawing>
-                <wp:inline distT="0" distB="0" distL="0" distR="0" wp14:anchorId="05EAF14E" wp14:editId="2137E8A6">
-                  <wp:extent cx="2971800" cy="1609344"/>
-                  <wp:effectExtent l="0" t="0" r="0" b="0"/>
-                  <wp:docPr id="10" name="Picture 10" descr="Chart&#10;&#10;Description automatically generated"/>
+                <wp:inline distT="0" distB="0" distL="0" distR="0" wp14:anchorId="05EAF14E" wp14:editId="4C4E78F4">
+                  <wp:extent cx="2971800" cy="1496734"/>
+                  <wp:effectExtent l="0" t="0" r="0" b="8255"/>
+                  <wp:docPr id="10" name="Picture 10"/>
                   <wp:cNvGraphicFramePr>
                     <a:graphicFrameLocks xmlns:a="http://schemas.openxmlformats.org/drawingml/2006/main" noChangeAspect="1"/>
                   </wp:cNvGraphicFramePr>
@@ -4940,11 +5133,11 @@
                     <a:graphicData uri="http://schemas.openxmlformats.org/drawingml/2006/picture">
                       <pic:pic xmlns:pic="http://schemas.openxmlformats.org/drawingml/2006/picture">
                         <pic:nvPicPr>
-                          <pic:cNvPr id="10" name="Picture 10" descr="Chart&#10;&#10;Description automatically generated"/>
+                          <pic:cNvPr id="10" name="Picture 10"/>
                           <pic:cNvPicPr/>
                         </pic:nvPicPr>
                         <pic:blipFill>
-                          <a:blip r:embed="rId22" cstate="print">
+                          <a:blip r:embed="rId20" cstate="print">
                             <a:extLst>
                               <a:ext uri="{28A0092B-C50C-407E-A947-70E740481C1C}">
                                 <a14:useLocalDpi xmlns:a14="http://schemas.microsoft.com/office/drawing/2010/main" val="0"/>
@@ -4958,7 +5151,7 @@
                         <pic:spPr>
                           <a:xfrm>
                             <a:off x="0" y="0"/>
-                            <a:ext cx="2971800" cy="1609344"/>
+                            <a:ext cx="2971800" cy="1496734"/>
                           </a:xfrm>
                           <a:prstGeom prst="rect">
                             <a:avLst/>
@@ -4976,19 +5169,32 @@
               <w:pStyle w:val="Caption"/>
               <w:jc w:val="center"/>
             </w:pPr>
-            <w:bookmarkStart w:id="112" w:name="_Ref93309739"/>
+            <w:bookmarkStart w:id="131" w:name="_Ref93309739"/>
             <w:r>
               <w:t xml:space="preserve">Figure </w:t>
             </w:r>
-            <w:fldSimple w:instr=" SEQ Figure \* ARABIC ">
-              <w:r>
-                <w:rPr>
-                  <w:noProof/>
-                </w:rPr>
-                <w:t>9</w:t>
-              </w:r>
-            </w:fldSimple>
-            <w:bookmarkEnd w:id="112"/>
+            <w:r>
+              <w:fldChar w:fldCharType="begin"/>
+            </w:r>
+            <w:r>
+              <w:instrText xml:space="preserve"> SEQ Figure \* ARABIC </w:instrText>
+            </w:r>
+            <w:r>
+              <w:fldChar w:fldCharType="separate"/>
+            </w:r>
+            <w:r>
+              <w:rPr>
+                <w:noProof/>
+              </w:rPr>
+              <w:t>9</w:t>
+            </w:r>
+            <w:r>
+              <w:rPr>
+                <w:noProof/>
+              </w:rPr>
+              <w:fldChar w:fldCharType="end"/>
+            </w:r>
+            <w:bookmarkEnd w:id="131"/>
             <w:r>
               <w:t>: Raw Error Variation for Rotational Degrees of Freedom with Wave Heading</w:t>
             </w:r>
@@ -5044,10 +5250,10 @@
                 <w:noProof/>
               </w:rPr>
               <w:drawing>
-                <wp:inline distT="0" distB="0" distL="0" distR="0" wp14:anchorId="5C394FF2" wp14:editId="1DBCD9F9">
-                  <wp:extent cx="2971800" cy="1609344"/>
-                  <wp:effectExtent l="0" t="0" r="0" b="0"/>
-                  <wp:docPr id="11" name="Picture 11" descr="Chart&#10;&#10;Description automatically generated"/>
+                <wp:inline distT="0" distB="0" distL="0" distR="0" wp14:anchorId="5C394FF2" wp14:editId="71CF65CB">
+                  <wp:extent cx="2971800" cy="1496734"/>
+                  <wp:effectExtent l="0" t="0" r="0" b="8255"/>
+                  <wp:docPr id="11" name="Picture 11"/>
                   <wp:cNvGraphicFramePr>
                     <a:graphicFrameLocks xmlns:a="http://schemas.openxmlformats.org/drawingml/2006/main" noChangeAspect="1"/>
                   </wp:cNvGraphicFramePr>
@@ -5055,11 +5261,11 @@
                     <a:graphicData uri="http://schemas.openxmlformats.org/drawingml/2006/picture">
                       <pic:pic xmlns:pic="http://schemas.openxmlformats.org/drawingml/2006/picture">
                         <pic:nvPicPr>
-                          <pic:cNvPr id="11" name="Picture 11" descr="Chart&#10;&#10;Description automatically generated"/>
+                          <pic:cNvPr id="11" name="Picture 11"/>
                           <pic:cNvPicPr/>
                         </pic:nvPicPr>
                         <pic:blipFill>
-                          <a:blip r:embed="rId23" cstate="print">
+                          <a:blip r:embed="rId21" cstate="print">
                             <a:extLst>
                               <a:ext uri="{28A0092B-C50C-407E-A947-70E740481C1C}">
                                 <a14:useLocalDpi xmlns:a14="http://schemas.microsoft.com/office/drawing/2010/main" val="0"/>
@@ -5073,7 +5279,7 @@
                         <pic:spPr>
                           <a:xfrm>
                             <a:off x="0" y="0"/>
-                            <a:ext cx="2971800" cy="1609344"/>
+                            <a:ext cx="2971800" cy="1496734"/>
                           </a:xfrm>
                           <a:prstGeom prst="rect">
                             <a:avLst/>
@@ -5091,19 +5297,32 @@
               <w:pStyle w:val="Caption"/>
               <w:jc w:val="center"/>
             </w:pPr>
-            <w:bookmarkStart w:id="113" w:name="_Ref93309757"/>
+            <w:bookmarkStart w:id="132" w:name="_Ref93309757"/>
             <w:r>
               <w:t xml:space="preserve">Figure </w:t>
             </w:r>
-            <w:fldSimple w:instr=" SEQ Figure \* ARABIC ">
-              <w:r>
-                <w:rPr>
-                  <w:noProof/>
-                </w:rPr>
-                <w:t>10</w:t>
-              </w:r>
-            </w:fldSimple>
-            <w:bookmarkEnd w:id="113"/>
+            <w:r>
+              <w:fldChar w:fldCharType="begin"/>
+            </w:r>
+            <w:r>
+              <w:instrText xml:space="preserve"> SEQ Figure \* ARABIC </w:instrText>
+            </w:r>
+            <w:r>
+              <w:fldChar w:fldCharType="separate"/>
+            </w:r>
+            <w:r>
+              <w:rPr>
+                <w:noProof/>
+              </w:rPr>
+              <w:t>10</w:t>
+            </w:r>
+            <w:r>
+              <w:rPr>
+                <w:noProof/>
+              </w:rPr>
+              <w:fldChar w:fldCharType="end"/>
+            </w:r>
+            <w:bookmarkEnd w:id="132"/>
             <w:r>
               <w:t>: Raw Error Variation for Linear Degrees of Freedom with Wave Heading</w:t>
             </w:r>
@@ -5161,7 +5380,6 @@
         <w:rPr>
           <w:noProof/>
         </w:rPr>
-        <w:lastRenderedPageBreak/>
         <w:drawing>
           <wp:inline distT="0" distB="0" distL="0" distR="0" wp14:anchorId="308AACBC" wp14:editId="66467615">
             <wp:extent cx="5852172" cy="2947422"/>
@@ -5178,7 +5396,7 @@
                     <pic:cNvPicPr/>
                   </pic:nvPicPr>
                   <pic:blipFill>
-                    <a:blip r:embed="rId24" cstate="print">
+                    <a:blip r:embed="rId22" cstate="print">
                       <a:extLst>
                         <a:ext uri="{28A0092B-C50C-407E-A947-70E740481C1C}">
                           <a14:useLocalDpi xmlns:a14="http://schemas.microsoft.com/office/drawing/2010/main" val="0"/>
@@ -5210,19 +5428,32 @@
         <w:pStyle w:val="Caption"/>
         <w:jc w:val="center"/>
       </w:pPr>
-      <w:bookmarkStart w:id="114" w:name="_Ref93309788"/>
+      <w:bookmarkStart w:id="133" w:name="_Ref93309788"/>
       <w:r>
         <w:t xml:space="preserve">Figure </w:t>
       </w:r>
-      <w:fldSimple w:instr=" SEQ Figure \* ARABIC ">
-        <w:r>
-          <w:rPr>
-            <w:noProof/>
-          </w:rPr>
-          <w:t>11</w:t>
-        </w:r>
-      </w:fldSimple>
-      <w:bookmarkEnd w:id="114"/>
+      <w:r>
+        <w:fldChar w:fldCharType="begin"/>
+      </w:r>
+      <w:r>
+        <w:instrText xml:space="preserve"> SEQ Figure \* ARABIC </w:instrText>
+      </w:r>
+      <w:r>
+        <w:fldChar w:fldCharType="separate"/>
+      </w:r>
+      <w:r>
+        <w:rPr>
+          <w:noProof/>
+        </w:rPr>
+        <w:t>11</w:t>
+      </w:r>
+      <w:r>
+        <w:rPr>
+          <w:noProof/>
+        </w:rPr>
+        <w:fldChar w:fldCharType="end"/>
+      </w:r>
+      <w:bookmarkEnd w:id="133"/>
       <w:r>
         <w:t>: RPD Error Variation with Degree of Freedom</w:t>
       </w:r>
@@ -5261,6 +5492,7 @@
               <w:rPr>
                 <w:noProof/>
               </w:rPr>
+              <w:lastRenderedPageBreak/>
               <w:drawing>
                 <wp:inline distT="0" distB="0" distL="0" distR="0" wp14:anchorId="7E4AC6CE" wp14:editId="15B9BAC2">
                   <wp:extent cx="2935224" cy="2651760"/>
@@ -5277,7 +5509,7 @@
                           <pic:cNvPicPr/>
                         </pic:nvPicPr>
                         <pic:blipFill rotWithShape="1">
-                          <a:blip r:embed="rId25" cstate="print">
+                          <a:blip r:embed="rId23" cstate="print">
                             <a:extLst>
                               <a:ext uri="{28A0092B-C50C-407E-A947-70E740481C1C}">
                                 <a14:useLocalDpi xmlns:a14="http://schemas.microsoft.com/office/drawing/2010/main" val="0"/>
@@ -5319,14 +5551,27 @@
             <w:r>
               <w:t xml:space="preserve">Figure </w:t>
             </w:r>
-            <w:fldSimple w:instr=" SEQ Figure \* ARABIC ">
-              <w:r>
-                <w:rPr>
-                  <w:noProof/>
-                </w:rPr>
-                <w:t>12</w:t>
-              </w:r>
-            </w:fldSimple>
+            <w:r>
+              <w:fldChar w:fldCharType="begin"/>
+            </w:r>
+            <w:r>
+              <w:instrText xml:space="preserve"> SEQ Figure \* ARABIC </w:instrText>
+            </w:r>
+            <w:r>
+              <w:fldChar w:fldCharType="separate"/>
+            </w:r>
+            <w:r>
+              <w:rPr>
+                <w:noProof/>
+              </w:rPr>
+              <w:t>12</w:t>
+            </w:r>
+            <w:r>
+              <w:rPr>
+                <w:noProof/>
+              </w:rPr>
+              <w:fldChar w:fldCharType="end"/>
+            </w:r>
             <w:r>
               <w:t>: Raw Error Variation with Rotational Degrees of Freedom</w:t>
             </w:r>
@@ -5414,7 +5659,7 @@
                           <pic:cNvPicPr/>
                         </pic:nvPicPr>
                         <pic:blipFill rotWithShape="1">
-                          <a:blip r:embed="rId26" cstate="print">
+                          <a:blip r:embed="rId24" cstate="print">
                             <a:extLst>
                               <a:ext uri="{28A0092B-C50C-407E-A947-70E740481C1C}">
                                 <a14:useLocalDpi xmlns:a14="http://schemas.microsoft.com/office/drawing/2010/main" val="0"/>
@@ -5456,14 +5701,27 @@
             <w:r>
               <w:t xml:space="preserve">Figure </w:t>
             </w:r>
-            <w:fldSimple w:instr=" SEQ Figure \* ARABIC ">
-              <w:r>
-                <w:rPr>
-                  <w:noProof/>
-                </w:rPr>
-                <w:t>13</w:t>
-              </w:r>
-            </w:fldSimple>
+            <w:r>
+              <w:fldChar w:fldCharType="begin"/>
+            </w:r>
+            <w:r>
+              <w:instrText xml:space="preserve"> SEQ Figure \* ARABIC </w:instrText>
+            </w:r>
+            <w:r>
+              <w:fldChar w:fldCharType="separate"/>
+            </w:r>
+            <w:r>
+              <w:rPr>
+                <w:noProof/>
+              </w:rPr>
+              <w:t>13</w:t>
+            </w:r>
+            <w:r>
+              <w:rPr>
+                <w:noProof/>
+              </w:rPr>
+              <w:fldChar w:fldCharType="end"/>
+            </w:r>
             <w:r>
               <w:t>: Raw Error Variation with Linear Degrees of Freedom</w:t>
             </w:r>
@@ -5506,10 +5764,10 @@
       <w:pPr>
         <w:spacing w:before="240"/>
         <w:rPr>
-          <w:del w:id="115" w:author="Frizzell, James A" w:date="2022-01-20T18:48:00Z"/>
-        </w:rPr>
-      </w:pPr>
-      <w:del w:id="116" w:author="Frizzell, James A" w:date="2022-01-20T18:48:00Z">
+          <w:del w:id="134" w:author="Frizzell, James A" w:date="2022-01-20T18:48:00Z"/>
+        </w:rPr>
+      </w:pPr>
+      <w:del w:id="135" w:author="Frizzell, James A" w:date="2022-01-20T18:48:00Z">
         <w:r>
           <w:delText xml:space="preserve">Although </w:delText>
         </w:r>
@@ -5522,10 +5780,10 @@
       <w:pPr>
         <w:spacing w:before="240"/>
         <w:rPr>
-          <w:del w:id="117" w:author="Frizzell, James A" w:date="2022-01-20T18:48:00Z"/>
-        </w:rPr>
-      </w:pPr>
-      <w:del w:id="118" w:author="Frizzell, James A" w:date="2022-01-20T18:48:00Z">
+          <w:del w:id="136" w:author="Frizzell, James A" w:date="2022-01-20T18:48:00Z"/>
+        </w:rPr>
+      </w:pPr>
+      <w:del w:id="137" w:author="Frizzell, James A" w:date="2022-01-20T18:48:00Z">
         <w:r>
           <w:delText>Additionally, a larger dataset could be collected. With more data, the neural network has more ability to learn the correlations between the input and output parameters, which increases the accuracy. This could possibly increase the R-Squared score from</w:delText>
         </w:r>
@@ -5562,11 +5820,11 @@
       <w:pPr>
         <w:pStyle w:val="Heading1"/>
       </w:pPr>
-      <w:commentRangeStart w:id="119"/>
+      <w:commentRangeStart w:id="138"/>
       <w:r>
         <w:t>Conclusion</w:t>
       </w:r>
-      <w:commentRangeEnd w:id="119"/>
+      <w:commentRangeEnd w:id="138"/>
       <w:r>
         <w:rPr>
           <w:rStyle w:val="CommentReference"/>
@@ -5575,63 +5833,59 @@
           <w:smallCaps w:val="0"/>
           <w:color w:val="auto"/>
         </w:rPr>
-        <w:commentReference w:id="119"/>
-      </w:r>
-    </w:p>
-    <w:p>
-      <w:pPr>
-        <w:rPr>
-          <w:ins w:id="120" w:author="Frizzell, James A" w:date="2022-01-20T18:42:00Z"/>
-        </w:rPr>
-      </w:pPr>
-      <w:ins w:id="121" w:author="Frizzell, James A" w:date="2022-01-20T18:42:00Z">
+        <w:commentReference w:id="138"/>
+      </w:r>
+    </w:p>
+    <w:p>
+      <w:pPr>
+        <w:rPr>
+          <w:ins w:id="139" w:author="Frizzell, James A" w:date="2022-01-20T18:42:00Z"/>
+        </w:rPr>
+      </w:pPr>
+      <w:ins w:id="140" w:author="Frizzell, James A" w:date="2022-01-20T18:42:00Z">
         <w:r>
           <w:t>This paper outlines the process by which the predictive model was created and tuned.</w:t>
         </w:r>
       </w:ins>
-      <w:ins w:id="122" w:author="Frizzell, James A" w:date="2022-01-20T18:43:00Z">
+      <w:ins w:id="141" w:author="Frizzell, James A" w:date="2022-01-20T18:43:00Z">
         <w:r>
           <w:t xml:space="preserve"> Bypassing the </w:t>
         </w:r>
       </w:ins>
-      <w:ins w:id="123" w:author="Frizzell, James A" w:date="2022-01-20T18:44:00Z">
+      <w:ins w:id="142" w:author="Frizzell, James A" w:date="2022-01-20T18:44:00Z">
         <w:r>
           <w:t>computationally expensive</w:t>
         </w:r>
       </w:ins>
-      <w:ins w:id="124" w:author="Frizzell, James A" w:date="2022-01-20T18:43:00Z">
+      <w:ins w:id="143" w:author="Frizzell, James A" w:date="2022-01-20T18:43:00Z">
         <w:r>
           <w:t xml:space="preserve"> CAD models and providing another path for vessel design to grow into will assist in the development of digital twins in the modern era</w:t>
         </w:r>
       </w:ins>
-      <w:ins w:id="125" w:author="Frizzell, James A" w:date="2022-01-20T18:44:00Z">
+      <w:ins w:id="144" w:author="Frizzell, James A" w:date="2022-01-20T18:44:00Z">
         <w:r>
           <w:t>. The model creation starts with the collection of RAO data from known sources</w:t>
         </w:r>
       </w:ins>
-      <w:ins w:id="126" w:author="Frizzell, James A" w:date="2022-01-20T18:45:00Z">
+      <w:ins w:id="145" w:author="Frizzell, James A" w:date="2022-01-20T18:45:00Z">
         <w:r>
           <w:t>. In the case that this data is unavailable, RAO curves must be generated with a modelling software. Fitting the raw data to a curve of a general equation allows for the si</w:t>
         </w:r>
       </w:ins>
-      <w:ins w:id="127" w:author="Frizzell, James A" w:date="2022-01-20T18:46:00Z">
+      <w:ins w:id="146" w:author="Frizzell, James A" w:date="2022-01-20T18:46:00Z">
         <w:r>
           <w:t xml:space="preserve">mple expression of the form shape of the responses. Simplifying the data is important when setting up a neural network, as having a lower number of outputs </w:t>
         </w:r>
       </w:ins>
-      <w:ins w:id="128" w:author="Frizzell, James A" w:date="2022-01-20T18:47:00Z">
-        <w:r>
-          <w:t xml:space="preserve">improves accuracy when supplying </w:t>
-        </w:r>
-        <w:r>
-          <w:lastRenderedPageBreak/>
-          <w:t xml:space="preserve">the same amount of input data. A neural network is set up and adjusted to produce the most accurate results for the </w:t>
+      <w:ins w:id="147" w:author="Frizzell, James A" w:date="2022-01-20T18:47:00Z">
+        <w:r>
+          <w:t xml:space="preserve">improves accuracy when supplying the same amount of input data. A neural network is set up and adjusted to produce the most accurate results for the </w:t>
         </w:r>
         <w:r>
           <w:t>collected training data, and then implemented into a design studio where engineers can quickly inpu</w:t>
         </w:r>
       </w:ins>
-      <w:ins w:id="129" w:author="Frizzell, James A" w:date="2022-01-20T18:48:00Z">
+      <w:ins w:id="148" w:author="Frizzell, James A" w:date="2022-01-20T18:48:00Z">
         <w:r>
           <w:t>t parameters and investigate the vessel’s response characteristics.</w:t>
         </w:r>
@@ -5685,7 +5939,8 @@
       </w:sdtPr>
       <w:sdtEndPr/>
       <w:sdtContent>
-        <w:commentRangeStart w:id="130" w:displacedByCustomXml="prev"/>
+        <w:commentRangeStart w:id="149" w:displacedByCustomXml="prev"/>
+        <w:commentRangeStart w:id="150" w:displacedByCustomXml="prev"/>
         <w:p>
           <w:pPr>
             <w:pStyle w:val="Heading1"/>
@@ -5693,7 +5948,7 @@
           <w:r>
             <w:t>References</w:t>
           </w:r>
-          <w:commentRangeEnd w:id="130"/>
+          <w:commentRangeEnd w:id="150"/>
           <w:r>
             <w:rPr>
               <w:rStyle w:val="CommentReference"/>
@@ -5702,7 +5957,18 @@
               <w:smallCaps w:val="0"/>
               <w:color w:val="auto"/>
             </w:rPr>
-            <w:commentReference w:id="130"/>
+            <w:commentReference w:id="150"/>
+          </w:r>
+          <w:commentRangeEnd w:id="149"/>
+          <w:r>
+            <w:rPr>
+              <w:rStyle w:val="CommentReference"/>
+              <w:rFonts w:eastAsiaTheme="minorHAnsi" w:cstheme="minorBidi"/>
+              <w:b w:val="0"/>
+              <w:smallCaps w:val="0"/>
+              <w:color w:val="auto"/>
+            </w:rPr>
+            <w:commentReference w:id="149"/>
           </w:r>
         </w:p>
         <w:sdt>
@@ -5817,6 +6083,7 @@
                   <w:bCs/>
                   <w:noProof/>
                 </w:rPr>
+                <w:lastRenderedPageBreak/>
                 <w:fldChar w:fldCharType="end"/>
               </w:r>
             </w:p>
@@ -5826,9 +6093,9 @@
     </w:sdt>
     <w:p/>
     <w:sectPr>
-      <w:headerReference w:type="default" r:id="rId27"/>
-      <w:footerReference w:type="default" r:id="rId28"/>
-      <w:headerReference w:type="first" r:id="rId29"/>
+      <w:headerReference w:type="default" r:id="rId25"/>
+      <w:footerReference w:type="default" r:id="rId26"/>
+      <w:headerReference w:type="first" r:id="rId27"/>
       <w:pgSz w:w="12240" w:h="15840"/>
       <w:pgMar w:top="1440" w:right="1440" w:bottom="1440" w:left="1440" w:header="720" w:footer="720" w:gutter="0"/>
       <w:cols w:space="720"/>
@@ -5841,7 +6108,7 @@
 
 <file path=word/comments.xml><?xml version="1.0" encoding="utf-8"?>
 <w:comments xmlns:wpc="http://schemas.microsoft.com/office/word/2010/wordprocessingCanvas" xmlns:cx="http://schemas.microsoft.com/office/drawing/2014/chartex" xmlns:cx1="http://schemas.microsoft.com/office/drawing/2015/9/8/chartex" xmlns:cx2="http://schemas.microsoft.com/office/drawing/2015/10/21/chartex" xmlns:cx3="http://schemas.microsoft.com/office/drawing/2016/5/9/chartex" xmlns:cx4="http://schemas.microsoft.com/office/drawing/2016/5/10/chartex" xmlns:cx5="http://schemas.microsoft.com/office/drawing/2016/5/11/chartex" xmlns:cx6="http://schemas.microsoft.com/office/drawing/2016/5/12/chartex" xmlns:cx7="http://schemas.microsoft.com/office/drawing/2016/5/13/chartex" xmlns:cx8="http://schemas.microsoft.com/office/drawing/2016/5/14/chartex" xmlns:mc="http://schemas.openxmlformats.org/markup-compatibility/2006" xmlns:aink="http://schemas.microsoft.com/office/drawing/2016/ink" xmlns:am3d="http://schemas.microsoft.com/office/drawing/2017/model3d" xmlns:o="urn:schemas-microsoft-com:office:office" xmlns:r="http://schemas.openxmlformats.org/officeDocument/2006/relationships" xmlns:m="http://schemas.openxmlformats.org/officeDocument/2006/math" xmlns:v="urn:schemas-microsoft-com:vml" xmlns:wp14="http://schemas.microsoft.com/office/word/2010/wordprocessingDrawing" xmlns:wp="http://schemas.openxmlformats.org/drawingml/2006/wordprocessingDrawing" xmlns:w10="urn:schemas-microsoft-com:office:word" xmlns:w="http://schemas.openxmlformats.org/wordprocessingml/2006/main" xmlns:w14="http://schemas.microsoft.com/office/word/2010/wordml" xmlns:w15="http://schemas.microsoft.com/office/word/2012/wordml" xmlns:w16cex="http://schemas.microsoft.com/office/word/2018/wordml/cex" xmlns:w16cid="http://schemas.microsoft.com/office/word/2016/wordml/cid" xmlns:w16="http://schemas.microsoft.com/office/word/2018/wordml" xmlns:w16sdtdh="http://schemas.microsoft.com/office/word/2020/wordml/sdtdatahash" xmlns:w16se="http://schemas.microsoft.com/office/word/2015/wordml/symex" xmlns:wpg="http://schemas.microsoft.com/office/word/2010/wordprocessingGroup" xmlns:wpi="http://schemas.microsoft.com/office/word/2010/wordprocessingInk" xmlns:wne="http://schemas.microsoft.com/office/word/2006/wordml" xmlns:wps="http://schemas.microsoft.com/office/word/2010/wordprocessingShape" mc:Ignorable="w14 w15 w16se w16cid w16 w16cex w16sdtdh wp14">
-  <w:comment w:id="19" w:author="Fuerth, Mirjam" w:date="2022-01-19T17:00:00Z" w:initials="FM">
+  <w:comment w:id="26" w:author="Fuerth, Mirjam" w:date="2022-01-19T17:00:00Z" w:initials="FM">
     <w:p>
       <w:pPr>
         <w:pStyle w:val="CommentText"/>
@@ -5853,6 +6120,46 @@
         <w:annotationRef/>
       </w:r>
       <w:r>
+        <w:t>This needs to be part of the introduction not a separate section and it should give details of all important related works. How many that should be mentioned varies but I would say aim for around 10.</w:t>
+      </w:r>
+    </w:p>
+  </w:comment>
+  <w:comment w:id="27" w:author="Frizzell, James A" w:date="2022-01-20T19:26:00Z" w:initials="FJA">
+    <w:p>
+      <w:pPr>
+        <w:pStyle w:val="CommentText"/>
+      </w:pPr>
+      <w:r>
+        <w:rPr>
+          <w:rStyle w:val="CommentReference"/>
+        </w:rPr>
+        <w:annotationRef/>
+      </w:r>
+      <w:r>
+        <w:t xml:space="preserve">Adjusted to flow better with intro, hopefully Jordan and Kevin can add some sources. I truly didn’t use that much for prior </w:t>
+      </w:r>
+      <w:proofErr w:type="gramStart"/>
+      <w:r>
+        <w:t>reference,</w:t>
+      </w:r>
+      <w:proofErr w:type="gramEnd"/>
+      <w:r>
+        <w:t xml:space="preserve"> I tend to rush blindly into these projects :)</w:t>
+      </w:r>
+    </w:p>
+  </w:comment>
+  <w:comment w:id="29" w:author="Fuerth, Mirjam" w:date="2022-01-19T17:00:00Z" w:initials="FM">
+    <w:p>
+      <w:pPr>
+        <w:pStyle w:val="CommentText"/>
+      </w:pPr>
+      <w:r>
+        <w:rPr>
+          <w:rStyle w:val="CommentReference"/>
+        </w:rPr>
+        <w:annotationRef/>
+      </w:r>
+      <w:r>
         <w:t xml:space="preserve">This needs to be part of the introduction not a separate section and it should give details of all important related works. </w:t>
       </w:r>
       <w:r>
@@ -5860,7 +6167,7 @@
       </w:r>
     </w:p>
   </w:comment>
-  <w:comment w:id="21" w:author="Fuerth, Mirjam" w:date="2022-01-19T17:01:00Z" w:initials="FM">
+  <w:comment w:id="37" w:author="Fuerth, Mirjam" w:date="2022-01-19T17:01:00Z" w:initials="FM">
     <w:p>
       <w:pPr>
         <w:pStyle w:val="CommentText"/>
@@ -5876,7 +6183,7 @@
       </w:r>
     </w:p>
   </w:comment>
-  <w:comment w:id="23" w:author="Fuerth, Mirjam" w:date="2022-01-19T17:02:00Z" w:initials="FM">
+  <w:comment w:id="39" w:author="Fuerth, Mirjam" w:date="2022-01-19T17:02:00Z" w:initials="FM">
     <w:p>
       <w:pPr>
         <w:pStyle w:val="CommentText"/>
@@ -5892,7 +6199,7 @@
       </w:r>
     </w:p>
   </w:comment>
-  <w:comment w:id="26" w:author="Fuerth, Mirjam" w:date="2022-01-19T17:02:00Z" w:initials="FM">
+  <w:comment w:id="42" w:author="Fuerth, Mirjam" w:date="2022-01-19T17:02:00Z" w:initials="FM">
     <w:p>
       <w:pPr>
         <w:pStyle w:val="CommentText"/>
@@ -5908,7 +6215,7 @@
       </w:r>
     </w:p>
   </w:comment>
-  <w:comment w:id="28" w:author="Fuerth, Mirjam" w:date="2022-01-19T17:03:00Z" w:initials="FM">
+  <w:comment w:id="44" w:author="Fuerth, Mirjam" w:date="2022-01-19T17:03:00Z" w:initials="FM">
     <w:p>
       <w:pPr>
         <w:pStyle w:val="CommentText"/>
@@ -5924,7 +6231,7 @@
       </w:r>
     </w:p>
   </w:comment>
-  <w:comment w:id="32" w:author="Fuerth, Mirjam" w:date="2022-01-19T17:03:00Z" w:initials="FM">
+  <w:comment w:id="48" w:author="Fuerth, Mirjam" w:date="2022-01-19T17:03:00Z" w:initials="FM">
     <w:p>
       <w:pPr>
         <w:pStyle w:val="CommentText"/>
@@ -5940,7 +6247,7 @@
       </w:r>
     </w:p>
   </w:comment>
-  <w:comment w:id="49" w:author="Fuerth, Mirjam" w:date="2022-01-19T17:05:00Z" w:initials="FM">
+  <w:comment w:id="65" w:author="Fuerth, Mirjam" w:date="2022-01-19T17:05:00Z" w:initials="FM">
     <w:p>
       <w:pPr>
         <w:pStyle w:val="CommentText"/>
@@ -5956,7 +6263,7 @@
       </w:r>
     </w:p>
   </w:comment>
-  <w:comment w:id="61" w:author="Fuerth, Mirjam" w:date="2022-01-19T17:06:00Z" w:initials="FM">
+  <w:comment w:id="77" w:author="Fuerth, Mirjam" w:date="2022-01-19T17:06:00Z" w:initials="FM">
     <w:p>
       <w:pPr>
         <w:pStyle w:val="CommentText"/>
@@ -5972,7 +6279,7 @@
       </w:r>
     </w:p>
   </w:comment>
-  <w:comment w:id="62" w:author="Fuerth, Mirjam" w:date="2022-01-19T17:06:00Z" w:initials="FM">
+  <w:comment w:id="78" w:author="Fuerth, Mirjam" w:date="2022-01-19T17:06:00Z" w:initials="FM">
     <w:p>
       <w:pPr>
         <w:pStyle w:val="CommentText"/>
@@ -5988,7 +6295,7 @@
       </w:r>
     </w:p>
   </w:comment>
-  <w:comment w:id="68" w:author="Fuerth, Mirjam" w:date="2022-01-19T17:07:00Z" w:initials="FM">
+  <w:comment w:id="84" w:author="Fuerth, Mirjam" w:date="2022-01-19T17:07:00Z" w:initials="FM">
     <w:p>
       <w:pPr>
         <w:pStyle w:val="CommentText"/>
@@ -6004,7 +6311,7 @@
       </w:r>
     </w:p>
   </w:comment>
-  <w:comment w:id="77" w:author="Fuerth, Mirjam" w:date="2022-01-19T17:07:00Z" w:initials="FM">
+  <w:comment w:id="93" w:author="Fuerth, Mirjam" w:date="2022-01-19T17:07:00Z" w:initials="FM">
     <w:p>
       <w:pPr>
         <w:pStyle w:val="CommentText"/>
@@ -6020,7 +6327,7 @@
       </w:r>
     </w:p>
   </w:comment>
-  <w:comment w:id="78" w:author="Fuerth, Mirjam" w:date="2022-01-19T17:08:00Z" w:initials="FM">
+  <w:comment w:id="94" w:author="Fuerth, Mirjam" w:date="2022-01-19T17:08:00Z" w:initials="FM">
     <w:p>
       <w:pPr>
         <w:pStyle w:val="CommentText"/>
@@ -6036,7 +6343,7 @@
       </w:r>
     </w:p>
   </w:comment>
-  <w:comment w:id="81" w:author="Fuerth, Mirjam" w:date="2022-01-19T17:05:00Z" w:initials="FM">
+  <w:comment w:id="99" w:author="Fuerth, Mirjam" w:date="2022-01-19T17:05:00Z" w:initials="FM">
     <w:p>
       <w:pPr>
         <w:pStyle w:val="CommentText"/>
@@ -6052,7 +6359,7 @@
       </w:r>
     </w:p>
   </w:comment>
-  <w:comment w:id="87" w:author="Fuerth, Mirjam" w:date="2022-01-19T17:07:00Z" w:initials="FM">
+  <w:comment w:id="105" w:author="Fuerth, Mirjam" w:date="2022-01-19T17:07:00Z" w:initials="FM">
     <w:p>
       <w:pPr>
         <w:pStyle w:val="CommentText"/>
@@ -6068,7 +6375,7 @@
       </w:r>
     </w:p>
   </w:comment>
-  <w:comment w:id="88" w:author="Fuerth, Mirjam" w:date="2022-01-19T17:08:00Z" w:initials="FM">
+  <w:comment w:id="106" w:author="Fuerth, Mirjam" w:date="2022-01-19T17:08:00Z" w:initials="FM">
     <w:p>
       <w:pPr>
         <w:pStyle w:val="CommentText"/>
@@ -6084,7 +6391,7 @@
       </w:r>
     </w:p>
   </w:comment>
-  <w:comment w:id="93" w:author="Fuerth, Mirjam" w:date="2022-01-19T17:08:00Z" w:initials="FM">
+  <w:comment w:id="111" w:author="Fuerth, Mirjam" w:date="2022-01-19T17:08:00Z" w:initials="FM">
     <w:p>
       <w:pPr>
         <w:pStyle w:val="CommentText"/>
@@ -6100,7 +6407,7 @@
       </w:r>
     </w:p>
   </w:comment>
-  <w:comment w:id="103" w:author="Fuerth, Mirjam" w:date="2022-01-19T17:12:00Z" w:initials="FM">
+  <w:comment w:id="121" w:author="Fuerth, Mirjam" w:date="2022-01-19T17:12:00Z" w:initials="FM">
     <w:p>
       <w:pPr>
         <w:pStyle w:val="CommentText"/>
@@ -6124,7 +6431,7 @@
       </w:r>
     </w:p>
   </w:comment>
-  <w:comment w:id="108" w:author="Fuerth, Mirjam" w:date="2022-01-19T17:10:00Z" w:initials="FM">
+  <w:comment w:id="127" w:author="Fuerth, Mirjam" w:date="2022-01-19T17:10:00Z" w:initials="FM">
     <w:p>
       <w:pPr>
         <w:pStyle w:val="CommentText"/>
@@ -6148,7 +6455,7 @@
       </w:r>
     </w:p>
   </w:comment>
-  <w:comment w:id="119" w:author="Fuerth, Mirjam" w:date="2022-01-19T17:14:00Z" w:initials="FM">
+  <w:comment w:id="138" w:author="Fuerth, Mirjam" w:date="2022-01-19T17:14:00Z" w:initials="FM">
     <w:p>
       <w:pPr>
         <w:pStyle w:val="CommentText"/>
@@ -6164,7 +6471,7 @@
       </w:r>
     </w:p>
   </w:comment>
-  <w:comment w:id="130" w:author="Fuerth, Mirjam" w:date="2022-01-19T17:14:00Z" w:initials="FM">
+  <w:comment w:id="150" w:author="Fuerth, Mirjam" w:date="2022-01-19T17:14:00Z" w:initials="FM">
     <w:p>
       <w:pPr>
         <w:pStyle w:val="CommentText"/>
@@ -6177,6 +6484,22 @@
       </w:r>
       <w:r>
         <w:t>You need to cite more people</w:t>
+      </w:r>
+    </w:p>
+  </w:comment>
+  <w:comment w:id="149" w:author="Frizzell, James A" w:date="2022-01-20T19:28:00Z" w:initials="FJA">
+    <w:p>
+      <w:pPr>
+        <w:pStyle w:val="CommentText"/>
+      </w:pPr>
+      <w:r>
+        <w:rPr>
+          <w:rStyle w:val="CommentReference"/>
+        </w:rPr>
+        <w:annotationRef/>
+      </w:r>
+      <w:r>
+        <w:t>lol</w:t>
       </w:r>
     </w:p>
   </w:comment>
@@ -6185,6 +6508,8 @@
 
 <file path=word/commentsExtended.xml><?xml version="1.0" encoding="utf-8"?>
 <w15:commentsEx xmlns:wpc="http://schemas.microsoft.com/office/word/2010/wordprocessingCanvas" xmlns:cx="http://schemas.microsoft.com/office/drawing/2014/chartex" xmlns:cx1="http://schemas.microsoft.com/office/drawing/2015/9/8/chartex" xmlns:cx2="http://schemas.microsoft.com/office/drawing/2015/10/21/chartex" xmlns:cx3="http://schemas.microsoft.com/office/drawing/2016/5/9/chartex" xmlns:cx4="http://schemas.microsoft.com/office/drawing/2016/5/10/chartex" xmlns:cx5="http://schemas.microsoft.com/office/drawing/2016/5/11/chartex" xmlns:cx6="http://schemas.microsoft.com/office/drawing/2016/5/12/chartex" xmlns:cx7="http://schemas.microsoft.com/office/drawing/2016/5/13/chartex" xmlns:cx8="http://schemas.microsoft.com/office/drawing/2016/5/14/chartex" xmlns:mc="http://schemas.openxmlformats.org/markup-compatibility/2006" xmlns:aink="http://schemas.microsoft.com/office/drawing/2016/ink" xmlns:am3d="http://schemas.microsoft.com/office/drawing/2017/model3d" xmlns:o="urn:schemas-microsoft-com:office:office" xmlns:r="http://schemas.openxmlformats.org/officeDocument/2006/relationships" xmlns:m="http://schemas.openxmlformats.org/officeDocument/2006/math" xmlns:v="urn:schemas-microsoft-com:vml" xmlns:wp14="http://schemas.microsoft.com/office/word/2010/wordprocessingDrawing" xmlns:wp="http://schemas.openxmlformats.org/drawingml/2006/wordprocessingDrawing" xmlns:w10="urn:schemas-microsoft-com:office:word" xmlns:w="http://schemas.openxmlformats.org/wordprocessingml/2006/main" xmlns:w14="http://schemas.microsoft.com/office/word/2010/wordml" xmlns:w15="http://schemas.microsoft.com/office/word/2012/wordml" xmlns:w16cex="http://schemas.microsoft.com/office/word/2018/wordml/cex" xmlns:w16cid="http://schemas.microsoft.com/office/word/2016/wordml/cid" xmlns:w16="http://schemas.microsoft.com/office/word/2018/wordml" xmlns:w16sdtdh="http://schemas.microsoft.com/office/word/2020/wordml/sdtdatahash" xmlns:w16se="http://schemas.microsoft.com/office/word/2015/wordml/symex" xmlns:wpg="http://schemas.microsoft.com/office/word/2010/wordprocessingGroup" xmlns:wpi="http://schemas.microsoft.com/office/word/2010/wordprocessingInk" xmlns:wne="http://schemas.microsoft.com/office/word/2006/wordml" xmlns:wps="http://schemas.microsoft.com/office/word/2010/wordprocessingShape" mc:Ignorable="w14 w15 w16se w16cid w16 w16cex w16sdtdh wp14">
+  <w15:commentEx w15:paraId="458B7358" w15:done="0"/>
+  <w15:commentEx w15:paraId="02EEFC08" w15:paraIdParent="458B7358" w15:done="0"/>
   <w15:commentEx w15:paraId="446358F9" w15:done="0"/>
   <w15:commentEx w15:paraId="6FA602EC" w15:done="1"/>
   <w15:commentEx w15:paraId="10717104" w15:done="0"/>
@@ -6205,11 +6530,14 @@
   <w15:commentEx w15:paraId="7263C747" w15:done="0"/>
   <w15:commentEx w15:paraId="2EA73639" w15:done="1"/>
   <w15:commentEx w15:paraId="6FE25028" w15:done="0"/>
+  <w15:commentEx w15:paraId="0CF77C39" w15:paraIdParent="6FE25028" w15:done="0"/>
 </w15:commentsEx>
 </file>
 
 <file path=word/commentsExtensible.xml><?xml version="1.0" encoding="utf-8"?>
 <w16cex:commentsExtensible xmlns:wpc="http://schemas.microsoft.com/office/word/2010/wordprocessingCanvas" xmlns:cx="http://schemas.microsoft.com/office/drawing/2014/chartex" xmlns:cx1="http://schemas.microsoft.com/office/drawing/2015/9/8/chartex" xmlns:cx2="http://schemas.microsoft.com/office/drawing/2015/10/21/chartex" xmlns:cx3="http://schemas.microsoft.com/office/drawing/2016/5/9/chartex" xmlns:cx4="http://schemas.microsoft.com/office/drawing/2016/5/10/chartex" xmlns:cx5="http://schemas.microsoft.com/office/drawing/2016/5/11/chartex" xmlns:cx6="http://schemas.microsoft.com/office/drawing/2016/5/12/chartex" xmlns:cx7="http://schemas.microsoft.com/office/drawing/2016/5/13/chartex" xmlns:cx8="http://schemas.microsoft.com/office/drawing/2016/5/14/chartex" xmlns:mc="http://schemas.openxmlformats.org/markup-compatibility/2006" xmlns:aink="http://schemas.microsoft.com/office/drawing/2016/ink" xmlns:am3d="http://schemas.microsoft.com/office/drawing/2017/model3d" xmlns:o="urn:schemas-microsoft-com:office:office" xmlns:r="http://schemas.openxmlformats.org/officeDocument/2006/relationships" xmlns:m="http://schemas.openxmlformats.org/officeDocument/2006/math" xmlns:v="urn:schemas-microsoft-com:vml" xmlns:wp14="http://schemas.microsoft.com/office/word/2010/wordprocessingDrawing" xmlns:wp="http://schemas.openxmlformats.org/drawingml/2006/wordprocessingDrawing" xmlns:w10="urn:schemas-microsoft-com:office:word" xmlns:w="http://schemas.openxmlformats.org/wordprocessingml/2006/main" xmlns:w14="http://schemas.microsoft.com/office/word/2010/wordml" xmlns:w15="http://schemas.microsoft.com/office/word/2012/wordml" xmlns:w16cex="http://schemas.microsoft.com/office/word/2018/wordml/cex" xmlns:w16cid="http://schemas.microsoft.com/office/word/2016/wordml/cid" xmlns:w16="http://schemas.microsoft.com/office/word/2018/wordml" xmlns:w16sdtdh="http://schemas.microsoft.com/office/word/2020/wordml/sdtdatahash" xmlns:w16se="http://schemas.microsoft.com/office/word/2015/wordml/symex" xmlns:wpg="http://schemas.microsoft.com/office/word/2010/wordprocessingGroup" xmlns:wpi="http://schemas.microsoft.com/office/word/2010/wordprocessingInk" xmlns:wne="http://schemas.microsoft.com/office/word/2006/wordml" xmlns:wps="http://schemas.microsoft.com/office/word/2010/wordprocessingShape" mc:Ignorable="w14 w15 w16se w16cid w16 w16cex w16sdtdh wp14">
+  <w16cex:commentExtensible w16cex:durableId="259435D0" w16cex:dateUtc="2022-01-19T23:00:00Z"/>
+  <w16cex:commentExtensible w16cex:durableId="259435D4" w16cex:dateUtc="2022-01-21T01:26:00Z"/>
   <w16cex:commentExtensible w16cex:durableId="2592C210" w16cex:dateUtc="2022-01-19T23:00:00Z"/>
   <w16cex:commentExtensible w16cex:durableId="2592C275" w16cex:dateUtc="2022-01-19T23:01:00Z"/>
   <w16cex:commentExtensible w16cex:durableId="2592C29F" w16cex:dateUtc="2022-01-19T23:02:00Z"/>
@@ -6230,11 +6558,14 @@
   <w16cex:commentExtensible w16cex:durableId="2592C496" w16cex:dateUtc="2022-01-19T23:10:00Z"/>
   <w16cex:commentExtensible w16cex:durableId="2592C570" w16cex:dateUtc="2022-01-19T23:14:00Z"/>
   <w16cex:commentExtensible w16cex:durableId="2592C582" w16cex:dateUtc="2022-01-19T23:14:00Z"/>
+  <w16cex:commentExtensible w16cex:durableId="25943644" w16cex:dateUtc="2022-01-21T01:28:00Z"/>
 </w16cex:commentsExtensible>
 </file>
 
 <file path=word/commentsIds.xml><?xml version="1.0" encoding="utf-8"?>
 <w16cid:commentsIds xmlns:wpc="http://schemas.microsoft.com/office/word/2010/wordprocessingCanvas" xmlns:cx="http://schemas.microsoft.com/office/drawing/2014/chartex" xmlns:cx1="http://schemas.microsoft.com/office/drawing/2015/9/8/chartex" xmlns:cx2="http://schemas.microsoft.com/office/drawing/2015/10/21/chartex" xmlns:cx3="http://schemas.microsoft.com/office/drawing/2016/5/9/chartex" xmlns:cx4="http://schemas.microsoft.com/office/drawing/2016/5/10/chartex" xmlns:cx5="http://schemas.microsoft.com/office/drawing/2016/5/11/chartex" xmlns:cx6="http://schemas.microsoft.com/office/drawing/2016/5/12/chartex" xmlns:cx7="http://schemas.microsoft.com/office/drawing/2016/5/13/chartex" xmlns:cx8="http://schemas.microsoft.com/office/drawing/2016/5/14/chartex" xmlns:mc="http://schemas.openxmlformats.org/markup-compatibility/2006" xmlns:aink="http://schemas.microsoft.com/office/drawing/2016/ink" xmlns:am3d="http://schemas.microsoft.com/office/drawing/2017/model3d" xmlns:o="urn:schemas-microsoft-com:office:office" xmlns:r="http://schemas.openxmlformats.org/officeDocument/2006/relationships" xmlns:m="http://schemas.openxmlformats.org/officeDocument/2006/math" xmlns:v="urn:schemas-microsoft-com:vml" xmlns:wp14="http://schemas.microsoft.com/office/word/2010/wordprocessingDrawing" xmlns:wp="http://schemas.openxmlformats.org/drawingml/2006/wordprocessingDrawing" xmlns:w10="urn:schemas-microsoft-com:office:word" xmlns:w="http://schemas.openxmlformats.org/wordprocessingml/2006/main" xmlns:w14="http://schemas.microsoft.com/office/word/2010/wordml" xmlns:w15="http://schemas.microsoft.com/office/word/2012/wordml" xmlns:w16cex="http://schemas.microsoft.com/office/word/2018/wordml/cex" xmlns:w16cid="http://schemas.microsoft.com/office/word/2016/wordml/cid" xmlns:w16="http://schemas.microsoft.com/office/word/2018/wordml" xmlns:w16sdtdh="http://schemas.microsoft.com/office/word/2020/wordml/sdtdatahash" xmlns:w16se="http://schemas.microsoft.com/office/word/2015/wordml/symex" xmlns:wpg="http://schemas.microsoft.com/office/word/2010/wordprocessingGroup" xmlns:wpi="http://schemas.microsoft.com/office/word/2010/wordprocessingInk" xmlns:wne="http://schemas.microsoft.com/office/word/2006/wordml" xmlns:wps="http://schemas.microsoft.com/office/word/2010/wordprocessingShape" mc:Ignorable="w14 w15 w16se w16cid w16 w16cex w16sdtdh wp14">
+  <w16cid:commentId w16cid:paraId="458B7358" w16cid:durableId="259435D0"/>
+  <w16cid:commentId w16cid:paraId="02EEFC08" w16cid:durableId="259435D4"/>
   <w16cid:commentId w16cid:paraId="446358F9" w16cid:durableId="2592C210"/>
   <w16cid:commentId w16cid:paraId="6FA602EC" w16cid:durableId="2592C275"/>
   <w16cid:commentId w16cid:paraId="10717104" w16cid:durableId="2592C29F"/>
@@ -6255,6 +6586,7 @@
   <w16cid:commentId w16cid:paraId="7263C747" w16cid:durableId="2592C496"/>
   <w16cid:commentId w16cid:paraId="2EA73639" w16cid:durableId="2592C570"/>
   <w16cid:commentId w16cid:paraId="6FE25028" w16cid:durableId="2592C582"/>
+  <w16cid:commentId w16cid:paraId="0CF77C39" w16cid:durableId="25943644"/>
 </w16cid:commentsIds>
 </file>
 
@@ -7180,6 +7512,7 @@
     <w:lsdException w:name="HTML Sample" w:semiHidden="1" w:unhideWhenUsed="1"/>
     <w:lsdException w:name="HTML Typewriter" w:semiHidden="1" w:unhideWhenUsed="1"/>
     <w:lsdException w:name="HTML Variable" w:semiHidden="1" w:unhideWhenUsed="1"/>
+    <w:lsdException w:name="Normal Table" w:semiHidden="1" w:unhideWhenUsed="1"/>
     <w:lsdException w:name="annotation subject" w:semiHidden="1" w:unhideWhenUsed="1"/>
     <w:lsdException w:name="No List" w:semiHidden="1" w:unhideWhenUsed="1"/>
     <w:lsdException w:name="Outline List 1" w:semiHidden="1" w:unhideWhenUsed="1"/>
@@ -7226,8 +7559,10 @@
     <w:lsdException w:name="Table Subtle 2" w:semiHidden="1" w:unhideWhenUsed="1"/>
     <w:lsdException w:name="Table Web 1" w:semiHidden="1" w:unhideWhenUsed="1"/>
     <w:lsdException w:name="Table Web 2" w:semiHidden="1" w:unhideWhenUsed="1"/>
+    <w:lsdException w:name="Table Web 3" w:semiHidden="1" w:unhideWhenUsed="1"/>
     <w:lsdException w:name="Balloon Text" w:semiHidden="1" w:unhideWhenUsed="1"/>
     <w:lsdException w:name="Table Grid" w:uiPriority="39"/>
+    <w:lsdException w:name="Table Theme" w:semiHidden="1" w:unhideWhenUsed="1"/>
     <w:lsdException w:name="Placeholder Text" w:semiHidden="1"/>
     <w:lsdException w:name="No Spacing" w:uiPriority="1" w:qFormat="1"/>
     <w:lsdException w:name="Light Shading" w:uiPriority="60"/>

</xml_diff>